<commit_message>
Added gui test section to report
</commit_message>
<xml_diff>
--- a/report/CAB302_Assignment2_Report.docx
+++ b/report/CAB302_Assignment2_Report.docx
@@ -2232,11 +2232,6 @@
       </w:r>
     </w:p>
     <w:p>
-      <w:pPr>
-        <w:rPr>
-          <w:color w:val="FF0000"/>
-        </w:rPr>
-      </w:pPr>
       <w:bookmarkStart w:id="1" w:name="_cy1texvptmyl" w:colFirst="0" w:colLast="0"/>
       <w:bookmarkEnd w:id="1"/>
       <w:r>
@@ -2279,7 +2274,15 @@
         <w:rPr>
           <w:color w:val="FF0000"/>
         </w:rPr>
-        <w:t>hierarchies and interaction between classes.</w:t>
+        <w:t>hierarchies and interaction between classes</w:t>
+      </w:r>
+      <w:r>
+        <w:t xml:space="preserve"> </w:t>
+      </w:r>
+    </w:p>
+    <w:p>
+      <w:r>
+        <w:t xml:space="preserve">This program was designed through a test-driven development approach. In general, tests were designed with a high-level scope and then refined to meet specific goals. The UML diagrams shown throughout the report are used to illustrate an architectural representation of the relationships among the packages, classes and other objects implemented throughout the program. </w:t>
       </w:r>
     </w:p>
     <w:p>
@@ -2323,50 +2326,6 @@
     </w:p>
     <w:p>
       <w:pPr>
-        <w:ind w:left="720"/>
-      </w:pPr>
-      <w:r>
-        <w:t>This program was designed through a test-driven development approach. In general</w:t>
-      </w:r>
-      <w:r>
-        <w:t>, tests were designed with a high-</w:t>
-      </w:r>
-      <w:r>
-        <w:t>level scope and then refined to meet specific goals.</w:t>
-      </w:r>
-      <w:r>
-        <w:t xml:space="preserve"> </w:t>
-      </w:r>
-      <w:r>
-        <w:t>The UML</w:t>
-      </w:r>
-      <w:r>
-        <w:t xml:space="preserve"> diagrams shown throughout the report are used to illustrate</w:t>
-      </w:r>
-      <w:r>
-        <w:t xml:space="preserve"> an architectural representation of the </w:t>
-      </w:r>
-      <w:r>
-        <w:t xml:space="preserve">relationships among </w:t>
-      </w:r>
-      <w:r>
-        <w:t xml:space="preserve">the packages, </w:t>
-      </w:r>
-      <w:r>
-        <w:t>classes</w:t>
-      </w:r>
-      <w:r>
-        <w:t xml:space="preserve"> and othe</w:t>
-      </w:r>
-      <w:r>
-        <w:t>r objects implemented throughout the program</w:t>
-      </w:r>
-      <w:r>
-        <w:t xml:space="preserve">. </w:t>
-      </w:r>
-    </w:p>
-    <w:p>
-      <w:pPr>
         <w:pStyle w:val="Heading1"/>
         <w:rPr>
           <w:sz w:val="24"/>
@@ -2409,8 +2368,6 @@
           <w:rFonts w:ascii="Helvetica" w:hAnsi="Helvetica" w:cs="Helvetica"/>
         </w:rPr>
       </w:pPr>
-      <w:bookmarkStart w:id="5" w:name="_GoBack"/>
-      <w:bookmarkEnd w:id="5"/>
     </w:p>
     <w:p>
       <w:pPr>
@@ -2420,12 +2377,12 @@
           <w:szCs w:val="24"/>
         </w:rPr>
       </w:pPr>
-      <w:bookmarkStart w:id="6" w:name="_ffzefarud2ga" w:colFirst="0" w:colLast="0"/>
-      <w:bookmarkEnd w:id="6"/>
+      <w:bookmarkStart w:id="5" w:name="_ffzefarud2ga" w:colFirst="0" w:colLast="0"/>
+      <w:bookmarkEnd w:id="5"/>
       <w:r>
         <w:tab/>
       </w:r>
-      <w:bookmarkStart w:id="7" w:name="_Toc511563210"/>
+      <w:bookmarkStart w:id="6" w:name="_Toc511563210"/>
       <w:r>
         <w:rPr>
           <w:sz w:val="24"/>
@@ -2440,7 +2397,7 @@
         </w:rPr>
         <w:t xml:space="preserve">.3 </w:t>
       </w:r>
-      <w:bookmarkEnd w:id="7"/>
+      <w:bookmarkEnd w:id="6"/>
       <w:r>
         <w:rPr>
           <w:sz w:val="24"/>
@@ -2533,77 +2490,69 @@
       <w:r>
         <w:br w:type="page"/>
       </w:r>
-      <w:bookmarkStart w:id="8" w:name="_2b236iqwvkbz" w:colFirst="0" w:colLast="0"/>
-      <w:bookmarkEnd w:id="8"/>
+      <w:bookmarkStart w:id="7" w:name="_2b236iqwvkbz" w:colFirst="0" w:colLast="0"/>
+      <w:bookmarkEnd w:id="7"/>
     </w:p>
     <w:p>
       <w:pPr>
         <w:pStyle w:val="Heading1"/>
       </w:pPr>
-      <w:bookmarkStart w:id="9" w:name="_Toc511563212"/>
+      <w:bookmarkStart w:id="8" w:name="_Toc511563212"/>
       <w:r>
         <w:lastRenderedPageBreak/>
         <w:t xml:space="preserve">3. </w:t>
       </w:r>
+      <w:bookmarkEnd w:id="8"/>
+      <w:r>
+        <w:t>Graphics User Interface (GUI) Test Report</w:t>
+      </w:r>
+      <w:bookmarkStart w:id="9" w:name="_Toc511563213"/>
+    </w:p>
+    <w:p>
+      <w:pPr>
+        <w:pStyle w:val="Heading1"/>
+      </w:pPr>
+      <w:r>
+        <w:rPr>
+          <w:sz w:val="24"/>
+        </w:rPr>
+        <w:t xml:space="preserve">3.1 </w:t>
+      </w:r>
       <w:bookmarkEnd w:id="9"/>
       <w:r>
-        <w:t>Graphics User Interface (GUI) Test Report</w:t>
-      </w:r>
-    </w:p>
-    <w:p>
-      <w:pPr>
-        <w:contextualSpacing/>
-        <w:rPr>
-          <w:color w:val="FF0000"/>
-        </w:rPr>
-      </w:pPr>
-      <w:r>
-        <w:rPr>
-          <w:color w:val="FF0000"/>
-        </w:rPr>
-        <w:t>This section summarises the development environment used</w:t>
-      </w:r>
-      <w:r>
-        <w:rPr>
-          <w:color w:val="FF0000"/>
-        </w:rPr>
-        <w:t xml:space="preserve"> for this report</w:t>
-      </w:r>
-      <w:r>
-        <w:rPr>
-          <w:color w:val="FF0000"/>
-        </w:rPr>
-        <w:t xml:space="preserve"> to test the algorithm</w:t>
-      </w:r>
-      <w:r>
-        <w:rPr>
-          <w:color w:val="FF0000"/>
-        </w:rPr>
-        <w:t>.</w:t>
-      </w:r>
-    </w:p>
-    <w:p>
-      <w:pPr>
-        <w:pStyle w:val="Heading1"/>
-      </w:pPr>
+        <w:rPr>
+          <w:sz w:val="24"/>
+        </w:rPr>
+        <w:t>Home Page</w:t>
+      </w:r>
+    </w:p>
+    <w:p>
       <w:r>
         <w:rPr>
           <w:noProof/>
           <w:lang w:val="en-GB" w:eastAsia="en-GB"/>
         </w:rPr>
         <w:drawing>
-          <wp:anchor distT="0" distB="0" distL="114300" distR="114300" simplePos="0" relativeHeight="251657216" behindDoc="0" locked="0" layoutInCell="1" allowOverlap="1" wp14:anchorId="445A98C2" wp14:editId="1AA941BF">
+          <wp:anchor distT="0" distB="0" distL="114300" distR="114300" simplePos="0" relativeHeight="251666432" behindDoc="0" locked="0" layoutInCell="1" allowOverlap="1" wp14:anchorId="5276823B" wp14:editId="1CDF42EA">
             <wp:simplePos x="0" y="0"/>
             <wp:positionH relativeFrom="column">
-              <wp:posOffset>826770</wp:posOffset>
+              <wp:posOffset>1997075</wp:posOffset>
             </wp:positionH>
             <wp:positionV relativeFrom="paragraph">
-              <wp:posOffset>361508</wp:posOffset>
+              <wp:posOffset>69850</wp:posOffset>
             </wp:positionV>
-            <wp:extent cx="4063116" cy="2842177"/>
-            <wp:effectExtent l="0" t="0" r="0" b="0"/>
-            <wp:wrapTopAndBottom/>
-            <wp:docPr id="5" name="Picture 5" descr="Image result for image placeholder"/>
+            <wp:extent cx="4384675" cy="2740660"/>
+            <wp:effectExtent l="0" t="0" r="9525" b="2540"/>
+            <wp:wrapTight wrapText="bothSides">
+              <wp:wrapPolygon edited="0">
+                <wp:start x="0" y="0"/>
+                <wp:lineTo x="0" y="21420"/>
+                <wp:lineTo x="21522" y="21420"/>
+                <wp:lineTo x="21522" y="0"/>
+                <wp:lineTo x="0" y="0"/>
+              </wp:wrapPolygon>
+            </wp:wrapTight>
+            <wp:docPr id="4" name="Picture 4"/>
             <wp:cNvGraphicFramePr>
               <a:graphicFrameLocks xmlns:a="http://schemas.openxmlformats.org/drawingml/2006/main" noChangeAspect="1"/>
             </wp:cNvGraphicFramePr>
@@ -2611,13 +2560,547 @@
               <a:graphicData uri="http://schemas.openxmlformats.org/drawingml/2006/picture">
                 <pic:pic xmlns:pic="http://schemas.openxmlformats.org/drawingml/2006/picture">
                   <pic:nvPicPr>
-                    <pic:cNvPr id="0" name="Picture 1" descr="Image result for image placeholder"/>
+                    <pic:cNvPr id="4" name="gui_main_view.png"/>
+                    <pic:cNvPicPr/>
+                  </pic:nvPicPr>
+                  <pic:blipFill>
+                    <a:blip r:embed="rId6" cstate="print">
+                      <a:extLst>
+                        <a:ext uri="{28A0092B-C50C-407E-A947-70E740481C1C}">
+                          <a14:useLocalDpi xmlns:a14="http://schemas.microsoft.com/office/drawing/2010/main" val="0"/>
+                        </a:ext>
+                      </a:extLst>
+                    </a:blip>
+                    <a:stretch>
+                      <a:fillRect/>
+                    </a:stretch>
+                  </pic:blipFill>
+                  <pic:spPr>
+                    <a:xfrm>
+                      <a:off x="0" y="0"/>
+                      <a:ext cx="4384675" cy="2740660"/>
+                    </a:xfrm>
+                    <a:prstGeom prst="rect">
+                      <a:avLst/>
+                    </a:prstGeom>
+                  </pic:spPr>
+                </pic:pic>
+              </a:graphicData>
+            </a:graphic>
+            <wp14:sizeRelH relativeFrom="page">
+              <wp14:pctWidth>0</wp14:pctWidth>
+            </wp14:sizeRelH>
+            <wp14:sizeRelV relativeFrom="page">
+              <wp14:pctHeight>0</wp14:pctHeight>
+            </wp14:sizeRelV>
+          </wp:anchor>
+        </w:drawing>
+      </w:r>
+      <w:r>
+        <w:t>The main screen o</w:t>
+      </w:r>
+      <w:bookmarkStart w:id="10" w:name="_Toc511563214"/>
+      <w:r>
+        <w:t xml:space="preserve">f the user interface is laid into </w:t>
+      </w:r>
+      <w:r>
+        <w:t>four main sections.</w:t>
+      </w:r>
+    </w:p>
+    <w:p>
+      <w:pPr>
+        <w:pStyle w:val="ListParagraph"/>
+        <w:numPr>
+          <w:ilvl w:val="0"/>
+          <w:numId w:val="21"/>
+        </w:numPr>
+      </w:pPr>
+      <w:r>
+        <w:t>Current capital display</w:t>
+      </w:r>
+    </w:p>
+    <w:p>
+      <w:pPr>
+        <w:pStyle w:val="ListParagraph"/>
+        <w:numPr>
+          <w:ilvl w:val="0"/>
+          <w:numId w:val="21"/>
+        </w:numPr>
+      </w:pPr>
+      <w:r>
+        <w:t>View items list button</w:t>
+      </w:r>
+    </w:p>
+    <w:p>
+      <w:pPr>
+        <w:pStyle w:val="ListParagraph"/>
+        <w:numPr>
+          <w:ilvl w:val="0"/>
+          <w:numId w:val="21"/>
+        </w:numPr>
+      </w:pPr>
+      <w:r>
+        <w:t>Item list table</w:t>
+      </w:r>
+    </w:p>
+    <w:p>
+      <w:pPr>
+        <w:pStyle w:val="ListParagraph"/>
+        <w:numPr>
+          <w:ilvl w:val="0"/>
+          <w:numId w:val="21"/>
+        </w:numPr>
+      </w:pPr>
+      <w:r>
+        <w:t>Load files buttons</w:t>
+      </w:r>
+    </w:p>
+    <w:p/>
+    <w:p>
+      <w:pPr>
+        <w:pStyle w:val="Heading1"/>
+        <w:ind w:firstLine="720"/>
+        <w:rPr>
+          <w:sz w:val="24"/>
+        </w:rPr>
+      </w:pPr>
+    </w:p>
+    <w:p>
+      <w:pPr>
+        <w:pStyle w:val="Heading1"/>
+        <w:ind w:firstLine="720"/>
+        <w:rPr>
+          <w:sz w:val="24"/>
+        </w:rPr>
+      </w:pPr>
+    </w:p>
+    <w:p>
+      <w:pPr>
+        <w:pStyle w:val="Heading1"/>
+        <w:rPr>
+          <w:sz w:val="24"/>
+        </w:rPr>
+      </w:pPr>
+    </w:p>
+    <w:p>
+      <w:pPr>
+        <w:pStyle w:val="Heading1"/>
+        <w:ind w:firstLine="720"/>
+        <w:rPr>
+          <w:sz w:val="24"/>
+        </w:rPr>
+      </w:pPr>
+    </w:p>
+    <w:bookmarkEnd w:id="10"/>
+    <w:p>
+      <w:pPr>
+        <w:pStyle w:val="Heading1"/>
+        <w:numPr>
+          <w:ilvl w:val="1"/>
+          <w:numId w:val="24"/>
+        </w:numPr>
+        <w:ind w:left="426"/>
+        <w:rPr>
+          <w:sz w:val="24"/>
+        </w:rPr>
+      </w:pPr>
+      <w:r>
+        <w:rPr>
+          <w:sz w:val="24"/>
+        </w:rPr>
+        <w:t>Item List</w:t>
+      </w:r>
+    </w:p>
+    <w:p>
+      <w:pPr>
+        <w:pStyle w:val="NoSpacing"/>
+        <w:ind w:left="720"/>
+      </w:pPr>
+      <w:r>
+        <w:rPr>
+          <w:noProof/>
+          <w:lang w:val="en-GB" w:eastAsia="en-GB"/>
+        </w:rPr>
+        <w:drawing>
+          <wp:anchor distT="0" distB="0" distL="114300" distR="114300" simplePos="0" relativeHeight="251664384" behindDoc="0" locked="0" layoutInCell="1" allowOverlap="1" wp14:anchorId="5E345F1B" wp14:editId="14952C9A">
+            <wp:simplePos x="0" y="0"/>
+            <wp:positionH relativeFrom="column">
+              <wp:posOffset>2106930</wp:posOffset>
+            </wp:positionH>
+            <wp:positionV relativeFrom="paragraph">
+              <wp:posOffset>43815</wp:posOffset>
+            </wp:positionV>
+            <wp:extent cx="4344035" cy="2715895"/>
+            <wp:effectExtent l="0" t="0" r="0" b="1905"/>
+            <wp:wrapTight wrapText="bothSides">
+              <wp:wrapPolygon edited="0">
+                <wp:start x="0" y="0"/>
+                <wp:lineTo x="0" y="21413"/>
+                <wp:lineTo x="21471" y="21413"/>
+                <wp:lineTo x="21471" y="0"/>
+                <wp:lineTo x="0" y="0"/>
+              </wp:wrapPolygon>
+            </wp:wrapTight>
+            <wp:docPr id="2" name="Picture 2"/>
+            <wp:cNvGraphicFramePr>
+              <a:graphicFrameLocks xmlns:a="http://schemas.openxmlformats.org/drawingml/2006/main" noChangeAspect="1"/>
+            </wp:cNvGraphicFramePr>
+            <a:graphic xmlns:a="http://schemas.openxmlformats.org/drawingml/2006/main">
+              <a:graphicData uri="http://schemas.openxmlformats.org/drawingml/2006/picture">
+                <pic:pic xmlns:pic="http://schemas.openxmlformats.org/drawingml/2006/picture">
+                  <pic:nvPicPr>
+                    <pic:cNvPr id="2" name="gui_load_item_list.png"/>
+                    <pic:cNvPicPr/>
+                  </pic:nvPicPr>
+                  <pic:blipFill>
+                    <a:blip r:embed="rId7" cstate="print">
+                      <a:extLst>
+                        <a:ext uri="{28A0092B-C50C-407E-A947-70E740481C1C}">
+                          <a14:useLocalDpi xmlns:a14="http://schemas.microsoft.com/office/drawing/2010/main" val="0"/>
+                        </a:ext>
+                      </a:extLst>
+                    </a:blip>
+                    <a:stretch>
+                      <a:fillRect/>
+                    </a:stretch>
+                  </pic:blipFill>
+                  <pic:spPr>
+                    <a:xfrm>
+                      <a:off x="0" y="0"/>
+                      <a:ext cx="4344035" cy="2715895"/>
+                    </a:xfrm>
+                    <a:prstGeom prst="rect">
+                      <a:avLst/>
+                    </a:prstGeom>
+                  </pic:spPr>
+                </pic:pic>
+              </a:graphicData>
+            </a:graphic>
+            <wp14:sizeRelH relativeFrom="page">
+              <wp14:pctWidth>0</wp14:pctWidth>
+            </wp14:sizeRelH>
+            <wp14:sizeRelV relativeFrom="page">
+              <wp14:pctHeight>0</wp14:pctHeight>
+            </wp14:sizeRelV>
+          </wp:anchor>
+        </w:drawing>
+      </w:r>
+    </w:p>
+    <w:p>
+      <w:pPr>
+        <w:pStyle w:val="NoSpacing"/>
+        <w:rPr>
+          <w:color w:val="000000" w:themeColor="text1"/>
+        </w:rPr>
+      </w:pPr>
+      <w:r>
+        <w:rPr>
+          <w:color w:val="000000" w:themeColor="text1"/>
+        </w:rPr>
+        <w:t>The load buttons section holds</w:t>
+      </w:r>
+      <w:r>
+        <w:rPr>
+          <w:color w:val="000000" w:themeColor="text1"/>
+        </w:rPr>
+        <w:t xml:space="preserve"> four buttons used to load the necessary files into the program.</w:t>
+      </w:r>
+    </w:p>
+    <w:p>
+      <w:pPr>
+        <w:pStyle w:val="NoSpacing"/>
+        <w:ind w:left="720"/>
+        <w:rPr>
+          <w:color w:val="000000" w:themeColor="text1"/>
+        </w:rPr>
+      </w:pPr>
+    </w:p>
+    <w:p>
+      <w:pPr>
+        <w:pStyle w:val="NoSpacing"/>
+        <w:numPr>
+          <w:ilvl w:val="0"/>
+          <w:numId w:val="26"/>
+        </w:numPr>
+        <w:ind w:left="709"/>
+        <w:rPr>
+          <w:color w:val="000000" w:themeColor="text1"/>
+        </w:rPr>
+      </w:pPr>
+      <w:r>
+        <w:rPr>
+          <w:color w:val="000000" w:themeColor="text1"/>
+        </w:rPr>
+        <w:t>Load sales log</w:t>
+      </w:r>
+    </w:p>
+    <w:p>
+      <w:pPr>
+        <w:pStyle w:val="NoSpacing"/>
+        <w:numPr>
+          <w:ilvl w:val="0"/>
+          <w:numId w:val="26"/>
+        </w:numPr>
+        <w:ind w:left="709"/>
+        <w:rPr>
+          <w:color w:val="000000" w:themeColor="text1"/>
+        </w:rPr>
+      </w:pPr>
+      <w:r>
+        <w:rPr>
+          <w:color w:val="000000" w:themeColor="text1"/>
+        </w:rPr>
+        <w:t>Load Manifest</w:t>
+      </w:r>
+    </w:p>
+    <w:p>
+      <w:pPr>
+        <w:pStyle w:val="NoSpacing"/>
+        <w:numPr>
+          <w:ilvl w:val="0"/>
+          <w:numId w:val="26"/>
+        </w:numPr>
+        <w:ind w:left="709"/>
+        <w:rPr>
+          <w:color w:val="000000" w:themeColor="text1"/>
+        </w:rPr>
+      </w:pPr>
+      <w:r>
+        <w:rPr>
+          <w:color w:val="000000" w:themeColor="text1"/>
+        </w:rPr>
+        <w:t>Export Manifest</w:t>
+      </w:r>
+    </w:p>
+    <w:p>
+      <w:pPr>
+        <w:pStyle w:val="NoSpacing"/>
+        <w:numPr>
+          <w:ilvl w:val="0"/>
+          <w:numId w:val="26"/>
+        </w:numPr>
+        <w:ind w:left="709"/>
+        <w:rPr>
+          <w:color w:val="000000" w:themeColor="text1"/>
+        </w:rPr>
+      </w:pPr>
+      <w:r>
+        <w:rPr>
+          <w:color w:val="000000" w:themeColor="text1"/>
+        </w:rPr>
+        <w:t>Load Item List</w:t>
+      </w:r>
+    </w:p>
+    <w:p>
+      <w:pPr>
+        <w:pStyle w:val="NoSpacing"/>
+        <w:rPr>
+          <w:color w:val="000000" w:themeColor="text1"/>
+        </w:rPr>
+      </w:pPr>
+    </w:p>
+    <w:p>
+      <w:pPr>
+        <w:pStyle w:val="NoSpacing"/>
+        <w:rPr>
+          <w:color w:val="000000" w:themeColor="text1"/>
+        </w:rPr>
+      </w:pPr>
+      <w:r>
+        <w:rPr>
+          <w:noProof/>
+          <w:vertAlign w:val="subscript"/>
+          <w:lang w:val="en-GB" w:eastAsia="en-GB"/>
+        </w:rPr>
+        <w:drawing>
+          <wp:anchor distT="0" distB="0" distL="114300" distR="114300" simplePos="0" relativeHeight="251665408" behindDoc="0" locked="0" layoutInCell="1" allowOverlap="1" wp14:anchorId="26DE9F0B" wp14:editId="67147D65">
+            <wp:simplePos x="0" y="0"/>
+            <wp:positionH relativeFrom="column">
+              <wp:posOffset>2108835</wp:posOffset>
+            </wp:positionH>
+            <wp:positionV relativeFrom="paragraph">
+              <wp:posOffset>855345</wp:posOffset>
+            </wp:positionV>
+            <wp:extent cx="4344035" cy="2745740"/>
+            <wp:effectExtent l="0" t="0" r="0" b="0"/>
+            <wp:wrapTight wrapText="bothSides">
+              <wp:wrapPolygon edited="0">
+                <wp:start x="0" y="0"/>
+                <wp:lineTo x="0" y="21380"/>
+                <wp:lineTo x="21471" y="21380"/>
+                <wp:lineTo x="21471" y="0"/>
+                <wp:lineTo x="0" y="0"/>
+              </wp:wrapPolygon>
+            </wp:wrapTight>
+            <wp:docPr id="3" name="Picture 3"/>
+            <wp:cNvGraphicFramePr>
+              <a:graphicFrameLocks xmlns:a="http://schemas.openxmlformats.org/drawingml/2006/main" noChangeAspect="1"/>
+            </wp:cNvGraphicFramePr>
+            <a:graphic xmlns:a="http://schemas.openxmlformats.org/drawingml/2006/main">
+              <a:graphicData uri="http://schemas.openxmlformats.org/drawingml/2006/picture">
+                <pic:pic xmlns:pic="http://schemas.openxmlformats.org/drawingml/2006/picture">
+                  <pic:nvPicPr>
+                    <pic:cNvPr id="3" name="gui_generate_item_list.png"/>
+                    <pic:cNvPicPr/>
+                  </pic:nvPicPr>
+                  <pic:blipFill>
+                    <a:blip r:embed="rId8" cstate="print">
+                      <a:extLst>
+                        <a:ext uri="{28A0092B-C50C-407E-A947-70E740481C1C}">
+                          <a14:useLocalDpi xmlns:a14="http://schemas.microsoft.com/office/drawing/2010/main" val="0"/>
+                        </a:ext>
+                      </a:extLst>
+                    </a:blip>
+                    <a:stretch>
+                      <a:fillRect/>
+                    </a:stretch>
+                  </pic:blipFill>
+                  <pic:spPr>
+                    <a:xfrm>
+                      <a:off x="0" y="0"/>
+                      <a:ext cx="4344035" cy="2745740"/>
+                    </a:xfrm>
+                    <a:prstGeom prst="rect">
+                      <a:avLst/>
+                    </a:prstGeom>
+                    <a:ln w="0">
+                      <a:noFill/>
+                    </a:ln>
+                  </pic:spPr>
+                </pic:pic>
+              </a:graphicData>
+            </a:graphic>
+            <wp14:sizeRelH relativeFrom="page">
+              <wp14:pctWidth>0</wp14:pctWidth>
+            </wp14:sizeRelH>
+            <wp14:sizeRelV relativeFrom="page">
+              <wp14:pctHeight>0</wp14:pctHeight>
+            </wp14:sizeRelV>
+          </wp:anchor>
+        </w:drawing>
+      </w:r>
+      <w:r>
+        <w:rPr>
+          <w:color w:val="000000" w:themeColor="text1"/>
+        </w:rPr>
+        <w:t xml:space="preserve">In this example, we illustrate how to load the items list into the program. In the first frame, after clicking the </w:t>
+      </w:r>
+      <w:r>
+        <w:rPr>
+          <w:b/>
+          <w:color w:val="000000" w:themeColor="text1"/>
+        </w:rPr>
+        <w:t>Load Item List</w:t>
+      </w:r>
+      <w:r>
+        <w:rPr>
+          <w:color w:val="000000" w:themeColor="text1"/>
+        </w:rPr>
+        <w:t xml:space="preserve"> button a window prompt appears </w:t>
+      </w:r>
+      <w:r>
+        <w:rPr>
+          <w:color w:val="000000" w:themeColor="text1"/>
+        </w:rPr>
+        <w:t xml:space="preserve">that </w:t>
+      </w:r>
+      <w:r>
+        <w:rPr>
+          <w:color w:val="000000" w:themeColor="text1"/>
+        </w:rPr>
+        <w:t xml:space="preserve">allows you to select the appropriate file for loading. </w:t>
+      </w:r>
+    </w:p>
+    <w:p>
+      <w:pPr>
+        <w:pStyle w:val="NoSpacing"/>
+        <w:rPr>
+          <w:color w:val="000000" w:themeColor="text1"/>
+        </w:rPr>
+      </w:pPr>
+    </w:p>
+    <w:p>
+      <w:pPr>
+        <w:pStyle w:val="NoSpacing"/>
+        <w:rPr>
+          <w:color w:val="000000" w:themeColor="text1"/>
+        </w:rPr>
+      </w:pPr>
+      <w:r>
+        <w:rPr>
+          <w:color w:val="000000" w:themeColor="text1"/>
+        </w:rPr>
+        <w:t xml:space="preserve">After opening the item_properties.csv file item list table is populated with the item list in a tabular format. </w:t>
+      </w:r>
+    </w:p>
+    <w:p>
+      <w:pPr>
+        <w:pStyle w:val="NoSpacing"/>
+        <w:ind w:left="720"/>
+        <w:rPr>
+          <w:color w:val="FF0000"/>
+        </w:rPr>
+      </w:pPr>
+    </w:p>
+    <w:p/>
+    <w:p/>
+    <w:p/>
+    <w:p>
+      <w:r>
+        <w:lastRenderedPageBreak/>
+        <w:t xml:space="preserve">If you fail to load an appropriate </w:t>
+      </w:r>
+      <w:r>
+        <w:t>item list</w:t>
+      </w:r>
+      <w:r>
+        <w:t xml:space="preserve"> file</w:t>
+      </w:r>
+      <w:r>
+        <w:t xml:space="preserve"> an exception will be thrown and the user will be shown this error message modal.</w:t>
+      </w:r>
+    </w:p>
+    <w:p>
+      <w:r>
+        <w:rPr>
+          <w:noProof/>
+          <w:lang w:val="en-GB" w:eastAsia="en-GB"/>
+        </w:rPr>
+        <w:drawing>
+          <wp:anchor distT="0" distB="0" distL="114300" distR="114300" simplePos="0" relativeHeight="251667456" behindDoc="0" locked="0" layoutInCell="1" allowOverlap="1" wp14:anchorId="5E16CB99" wp14:editId="10EBE812">
+            <wp:simplePos x="0" y="0"/>
+            <wp:positionH relativeFrom="column">
+              <wp:posOffset>1880870</wp:posOffset>
+            </wp:positionH>
+            <wp:positionV relativeFrom="paragraph">
+              <wp:posOffset>-563880</wp:posOffset>
+            </wp:positionV>
+            <wp:extent cx="4246880" cy="1027430"/>
+            <wp:effectExtent l="0" t="0" r="0" b="0"/>
+            <wp:wrapTight wrapText="bothSides">
+              <wp:wrapPolygon edited="0">
+                <wp:start x="0" y="0"/>
+                <wp:lineTo x="0" y="20826"/>
+                <wp:lineTo x="21445" y="20826"/>
+                <wp:lineTo x="21445" y="0"/>
+                <wp:lineTo x="0" y="0"/>
+              </wp:wrapPolygon>
+            </wp:wrapTight>
+            <wp:docPr id="9" name="Picture 9" descr="../../../Desktop/Screen%20Shot%202018-05-23%20at%202.40.29%2"/>
+            <wp:cNvGraphicFramePr>
+              <a:graphicFrameLocks xmlns:a="http://schemas.openxmlformats.org/drawingml/2006/main" noChangeAspect="1"/>
+            </wp:cNvGraphicFramePr>
+            <a:graphic xmlns:a="http://schemas.openxmlformats.org/drawingml/2006/main">
+              <a:graphicData uri="http://schemas.openxmlformats.org/drawingml/2006/picture">
+                <pic:pic xmlns:pic="http://schemas.openxmlformats.org/drawingml/2006/picture">
+                  <pic:nvPicPr>
+                    <pic:cNvPr id="0" name="Picture 1" descr="../../../Desktop/Screen%20Shot%202018-05-23%20at%202.40.29%2"/>
                     <pic:cNvPicPr>
                       <a:picLocks noChangeAspect="1" noChangeArrowheads="1"/>
                     </pic:cNvPicPr>
                   </pic:nvPicPr>
                   <pic:blipFill>
-                    <a:blip r:embed="rId6">
+                    <a:blip r:embed="rId9">
                       <a:extLst>
                         <a:ext uri="{28A0092B-C50C-407E-A947-70E740481C1C}">
                           <a14:useLocalDpi xmlns:a14="http://schemas.microsoft.com/office/drawing/2010/main" val="0"/>
@@ -2632,7 +3115,7 @@
                   <pic:spPr bwMode="auto">
                     <a:xfrm>
                       <a:off x="0" y="0"/>
-                      <a:ext cx="4063116" cy="2842177"/>
+                      <a:ext cx="4246880" cy="1027430"/>
                     </a:xfrm>
                     <a:prstGeom prst="rect">
                       <a:avLst/>
@@ -2641,91 +3124,65 @@
                     <a:ln>
                       <a:noFill/>
                     </a:ln>
+                    <a:effectLst>
+                      <a:outerShdw blurRad="50800" dist="50800" dir="5400000" sx="10000" sy="10000" algn="ctr" rotWithShape="0">
+                        <a:srgbClr val="000000">
+                          <a:alpha val="17000"/>
+                        </a:srgbClr>
+                      </a:outerShdw>
+                    </a:effectLst>
                   </pic:spPr>
                 </pic:pic>
               </a:graphicData>
             </a:graphic>
+            <wp14:sizeRelH relativeFrom="page">
+              <wp14:pctWidth>0</wp14:pctWidth>
+            </wp14:sizeRelH>
+            <wp14:sizeRelV relativeFrom="page">
+              <wp14:pctHeight>0</wp14:pctHeight>
+            </wp14:sizeRelV>
           </wp:anchor>
         </w:drawing>
       </w:r>
       <w:r>
-        <w:tab/>
-      </w:r>
-      <w:bookmarkStart w:id="10" w:name="_Toc511563213"/>
-      <w:r>
+        <w:t xml:space="preserve"> </w:t>
+      </w:r>
+      <w:bookmarkStart w:id="11" w:name="_Toc511563215"/>
+    </w:p>
+    <w:p/>
+    <w:p>
+      <w:pPr>
+        <w:pStyle w:val="Heading1"/>
         <w:rPr>
           <w:sz w:val="24"/>
         </w:rPr>
-        <w:t xml:space="preserve">3.1 </w:t>
-      </w:r>
-      <w:bookmarkEnd w:id="10"/>
-      <w:r>
-        <w:rPr>
-          <w:sz w:val="24"/>
-        </w:rPr>
-        <w:t>Home Page</w:t>
-      </w:r>
-      <w:r>
-        <w:tab/>
-      </w:r>
-    </w:p>
-    <w:p>
-      <w:pPr>
-        <w:ind w:left="720"/>
-        <w:rPr>
-          <w:color w:val="FF0000"/>
-        </w:rPr>
-      </w:pPr>
-    </w:p>
-    <w:p>
-      <w:pPr>
-        <w:ind w:left="720"/>
-        <w:rPr>
-          <w:color w:val="FF0000"/>
-        </w:rPr>
-      </w:pPr>
-      <w:r>
-        <w:rPr>
-          <w:color w:val="FF0000"/>
-        </w:rPr>
-        <w:t>The algorithm and experiments were implements using a Java IDE called IntelliJ. IntelliJ Community is a free and open-source IDE.</w:t>
-      </w:r>
-    </w:p>
-    <w:p>
-      <w:pPr>
-        <w:ind w:left="720"/>
-        <w:rPr>
-          <w:color w:val="auto"/>
-        </w:rPr>
-      </w:pPr>
-    </w:p>
-    <w:p>
-      <w:pPr>
-        <w:pStyle w:val="Heading1"/>
-        <w:ind w:firstLine="720"/>
-        <w:rPr>
-          <w:sz w:val="24"/>
-        </w:rPr>
-      </w:pPr>
-      <w:bookmarkStart w:id="11" w:name="_Toc511563214"/>
+      </w:pPr>
       <w:r>
         <w:rPr>
           <w:noProof/>
           <w:lang w:val="en-GB" w:eastAsia="en-GB"/>
         </w:rPr>
         <w:drawing>
-          <wp:anchor distT="0" distB="0" distL="114300" distR="114300" simplePos="0" relativeHeight="251659264" behindDoc="0" locked="0" layoutInCell="1" allowOverlap="1" wp14:anchorId="10D8AC79" wp14:editId="118025E8">
+          <wp:anchor distT="0" distB="0" distL="114300" distR="114300" simplePos="0" relativeHeight="251668480" behindDoc="0" locked="0" layoutInCell="1" allowOverlap="1" wp14:anchorId="3B67392F" wp14:editId="1320867D">
             <wp:simplePos x="0" y="0"/>
             <wp:positionH relativeFrom="column">
-              <wp:posOffset>826936</wp:posOffset>
+              <wp:posOffset>3136265</wp:posOffset>
             </wp:positionH>
             <wp:positionV relativeFrom="paragraph">
-              <wp:posOffset>323050</wp:posOffset>
+              <wp:posOffset>20320</wp:posOffset>
             </wp:positionV>
-            <wp:extent cx="4063116" cy="2842177"/>
+            <wp:extent cx="3332480" cy="3743960"/>
             <wp:effectExtent l="0" t="0" r="0" b="0"/>
-            <wp:wrapTopAndBottom/>
-            <wp:docPr id="6" name="Picture 6" descr="Image result for image placeholder"/>
+            <wp:wrapTight wrapText="bothSides">
+              <wp:wrapPolygon edited="0">
+                <wp:start x="0" y="0"/>
+                <wp:lineTo x="0" y="21395"/>
+                <wp:lineTo x="21402" y="21395"/>
+                <wp:lineTo x="21402" y="0"/>
+                <wp:lineTo x="0" y="0"/>
+              </wp:wrapPolygon>
+            </wp:wrapTight>
+            <wp:docPr id="10" name="Picture 10"/>
             <wp:cNvGraphicFramePr>
               <a:graphicFrameLocks xmlns:a="http://schemas.openxmlformats.org/drawingml/2006/main" noChangeAspect="1"/>
             </wp:cNvGraphicFramePr>
@@ -2733,13 +3190,285 @@
               <a:graphicData uri="http://schemas.openxmlformats.org/drawingml/2006/picture">
                 <pic:pic xmlns:pic="http://schemas.openxmlformats.org/drawingml/2006/picture">
                   <pic:nvPicPr>
-                    <pic:cNvPr id="0" name="Picture 1" descr="Image result for image placeholder"/>
+                    <pic:cNvPr id="10" name="load_mainfest.png"/>
+                    <pic:cNvPicPr/>
+                  </pic:nvPicPr>
+                  <pic:blipFill>
+                    <a:blip r:embed="rId10">
+                      <a:extLst>
+                        <a:ext uri="{28A0092B-C50C-407E-A947-70E740481C1C}">
+                          <a14:useLocalDpi xmlns:a14="http://schemas.microsoft.com/office/drawing/2010/main" val="0"/>
+                        </a:ext>
+                      </a:extLst>
+                    </a:blip>
+                    <a:stretch>
+                      <a:fillRect/>
+                    </a:stretch>
+                  </pic:blipFill>
+                  <pic:spPr>
+                    <a:xfrm>
+                      <a:off x="0" y="0"/>
+                      <a:ext cx="3332480" cy="3743960"/>
+                    </a:xfrm>
+                    <a:prstGeom prst="rect">
+                      <a:avLst/>
+                    </a:prstGeom>
+                    <a:ln>
+                      <a:noFill/>
+                    </a:ln>
+                    <a:effectLst>
+                      <a:softEdge rad="0"/>
+                    </a:effectLst>
+                  </pic:spPr>
+                </pic:pic>
+              </a:graphicData>
+            </a:graphic>
+            <wp14:sizeRelH relativeFrom="page">
+              <wp14:pctWidth>0</wp14:pctWidth>
+            </wp14:sizeRelH>
+            <wp14:sizeRelV relativeFrom="page">
+              <wp14:pctHeight>0</wp14:pctHeight>
+            </wp14:sizeRelV>
+          </wp:anchor>
+        </w:drawing>
+      </w:r>
+      <w:r>
+        <w:rPr>
+          <w:sz w:val="24"/>
+        </w:rPr>
+        <w:t xml:space="preserve">3.3 </w:t>
+      </w:r>
+      <w:bookmarkEnd w:id="11"/>
+      <w:r>
+        <w:rPr>
+          <w:sz w:val="24"/>
+        </w:rPr>
+        <w:t xml:space="preserve">Generate &amp; Load </w:t>
+      </w:r>
+      <w:r>
+        <w:rPr>
+          <w:sz w:val="24"/>
+        </w:rPr>
+        <w:t>Cargo Manifest</w:t>
+      </w:r>
+    </w:p>
+    <w:p>
+      <w:pPr>
+        <w:pStyle w:val="Heading7"/>
+      </w:pPr>
+      <w:r>
+        <w:t>Generating a new manifest</w:t>
+      </w:r>
+    </w:p>
+    <w:p>
+      <w:r>
+        <w:t xml:space="preserve">To generate a new manifest the user would first click on the </w:t>
+      </w:r>
+      <w:r>
+        <w:rPr>
+          <w:b/>
+        </w:rPr>
+        <w:t xml:space="preserve">Export Manifest </w:t>
+      </w:r>
+      <w:r>
+        <w:t>button</w:t>
+      </w:r>
+      <w:r>
+        <w:t xml:space="preserve">. A manifest is then generated in the assets folder which can be loaded into the system. </w:t>
+      </w:r>
+    </w:p>
+    <w:p>
+      <w:pPr>
+        <w:pStyle w:val="Heading7"/>
+      </w:pPr>
+      <w:r>
+        <w:t>Loading</w:t>
+      </w:r>
+      <w:r>
+        <w:t xml:space="preserve"> a new manifest</w:t>
+      </w:r>
+    </w:p>
+    <w:p>
+      <w:r>
+        <w:t xml:space="preserve">To load the new manifest the user should then click on the </w:t>
+      </w:r>
+      <w:r>
+        <w:rPr>
+          <w:b/>
+        </w:rPr>
+        <w:t>Load Manifest</w:t>
+      </w:r>
+      <w:r>
+        <w:t xml:space="preserve"> button. This will launch the file browser. In this example, the generated manifest is </w:t>
+      </w:r>
+      <w:r>
+        <w:rPr>
+          <w:i/>
+        </w:rPr>
+        <w:t>manifest_0.csv</w:t>
+      </w:r>
+      <w:r>
+        <w:t xml:space="preserve"> which can then be opened and loaded</w:t>
+      </w:r>
+      <w:r>
+        <w:t xml:space="preserve">. </w:t>
+      </w:r>
+    </w:p>
+    <w:p/>
+    <w:p/>
+    <w:p/>
+    <w:p/>
+    <w:p/>
+    <w:p>
+      <w:pPr>
+        <w:pStyle w:val="Heading7"/>
+      </w:pPr>
+      <w:r>
+        <w:t>Change in available capital</w:t>
+      </w:r>
+    </w:p>
+    <w:p>
+      <w:r>
+        <w:rPr>
+          <w:noProof/>
+          <w:color w:val="auto"/>
+          <w:lang w:val="en-GB" w:eastAsia="en-GB"/>
+        </w:rPr>
+        <w:drawing>
+          <wp:anchor distT="0" distB="0" distL="114300" distR="114300" simplePos="0" relativeHeight="251669504" behindDoc="0" locked="0" layoutInCell="1" allowOverlap="1" wp14:anchorId="02C614DE" wp14:editId="1F32C716">
+            <wp:simplePos x="0" y="0"/>
+            <wp:positionH relativeFrom="column">
+              <wp:posOffset>3136900</wp:posOffset>
+            </wp:positionH>
+            <wp:positionV relativeFrom="paragraph">
+              <wp:posOffset>12065</wp:posOffset>
+            </wp:positionV>
+            <wp:extent cx="3257550" cy="2192020"/>
+            <wp:effectExtent l="0" t="0" r="0" b="0"/>
+            <wp:wrapSquare wrapText="bothSides"/>
+            <wp:docPr id="12" name="Picture 12"/>
+            <wp:cNvGraphicFramePr>
+              <a:graphicFrameLocks xmlns:a="http://schemas.openxmlformats.org/drawingml/2006/main" noChangeAspect="1"/>
+            </wp:cNvGraphicFramePr>
+            <a:graphic xmlns:a="http://schemas.openxmlformats.org/drawingml/2006/main">
+              <a:graphicData uri="http://schemas.openxmlformats.org/drawingml/2006/picture">
+                <pic:pic xmlns:pic="http://schemas.openxmlformats.org/drawingml/2006/picture">
+                  <pic:nvPicPr>
+                    <pic:cNvPr id="12" name="reduce_capital.png"/>
+                    <pic:cNvPicPr/>
+                  </pic:nvPicPr>
+                  <pic:blipFill>
+                    <a:blip r:embed="rId11">
+                      <a:extLst>
+                        <a:ext uri="{28A0092B-C50C-407E-A947-70E740481C1C}">
+                          <a14:useLocalDpi xmlns:a14="http://schemas.microsoft.com/office/drawing/2010/main" val="0"/>
+                        </a:ext>
+                      </a:extLst>
+                    </a:blip>
+                    <a:stretch>
+                      <a:fillRect/>
+                    </a:stretch>
+                  </pic:blipFill>
+                  <pic:spPr>
+                    <a:xfrm>
+                      <a:off x="0" y="0"/>
+                      <a:ext cx="3257550" cy="2192020"/>
+                    </a:xfrm>
+                    <a:prstGeom prst="rect">
+                      <a:avLst/>
+                    </a:prstGeom>
+                  </pic:spPr>
+                </pic:pic>
+              </a:graphicData>
+            </a:graphic>
+            <wp14:sizeRelH relativeFrom="page">
+              <wp14:pctWidth>0</wp14:pctWidth>
+            </wp14:sizeRelH>
+            <wp14:sizeRelV relativeFrom="page">
+              <wp14:pctHeight>0</wp14:pctHeight>
+            </wp14:sizeRelV>
+          </wp:anchor>
+        </w:drawing>
+      </w:r>
+      <w:r>
+        <w:t xml:space="preserve">After the manifest has been loaded into the system the available </w:t>
+      </w:r>
+      <w:r>
+        <w:rPr>
+          <w:b/>
+        </w:rPr>
+        <w:t>Capital</w:t>
+      </w:r>
+      <w:r>
+        <w:rPr>
+          <w:b/>
+        </w:rPr>
+        <w:t xml:space="preserve"> </w:t>
+      </w:r>
+      <w:r>
+        <w:t>will be reduced to reflect the purchase and transportation of the goods. You will also notice that the quantity column has been updated to reflect the new stock levels.</w:t>
+      </w:r>
+    </w:p>
+    <w:p>
+      <w:pPr>
+        <w:pStyle w:val="Heading7"/>
+      </w:pPr>
+      <w:r>
+        <w:t>Manifest exception handling</w:t>
+      </w:r>
+    </w:p>
+    <w:p>
+      <w:r>
+        <w:t xml:space="preserve">Once again if the user fails to load the appropriate file type the system will throw an exception and display an error modal. </w:t>
+      </w:r>
+    </w:p>
+    <w:p>
+      <w:pPr>
+        <w:rPr>
+          <w:sz w:val="24"/>
+        </w:rPr>
+      </w:pPr>
+      <w:r>
+        <w:rPr>
+          <w:noProof/>
+          <w:sz w:val="24"/>
+          <w:lang w:val="en-GB" w:eastAsia="en-GB"/>
+        </w:rPr>
+        <w:drawing>
+          <wp:anchor distT="0" distB="0" distL="114300" distR="114300" simplePos="0" relativeHeight="251670528" behindDoc="0" locked="0" layoutInCell="1" allowOverlap="1" wp14:anchorId="3CAB3137" wp14:editId="5FC12869">
+            <wp:simplePos x="0" y="0"/>
+            <wp:positionH relativeFrom="column">
+              <wp:posOffset>-62865</wp:posOffset>
+            </wp:positionH>
+            <wp:positionV relativeFrom="paragraph">
+              <wp:posOffset>803910</wp:posOffset>
+            </wp:positionV>
+            <wp:extent cx="4731385" cy="1075055"/>
+            <wp:effectExtent l="0" t="0" r="0" b="0"/>
+            <wp:wrapTight wrapText="bothSides">
+              <wp:wrapPolygon edited="0">
+                <wp:start x="0" y="0"/>
+                <wp:lineTo x="0" y="20924"/>
+                <wp:lineTo x="21452" y="20924"/>
+                <wp:lineTo x="21452" y="0"/>
+                <wp:lineTo x="0" y="0"/>
+              </wp:wrapPolygon>
+            </wp:wrapTight>
+            <wp:docPr id="15" name="Picture 15" descr="../../../Desktop/Screen%20Shot%202018-05-23%20at%204.01.15%2"/>
+            <wp:cNvGraphicFramePr>
+              <a:graphicFrameLocks xmlns:a="http://schemas.openxmlformats.org/drawingml/2006/main" noChangeAspect="1"/>
+            </wp:cNvGraphicFramePr>
+            <a:graphic xmlns:a="http://schemas.openxmlformats.org/drawingml/2006/main">
+              <a:graphicData uri="http://schemas.openxmlformats.org/drawingml/2006/picture">
+                <pic:pic xmlns:pic="http://schemas.openxmlformats.org/drawingml/2006/picture">
+                  <pic:nvPicPr>
+                    <pic:cNvPr id="0" name="Picture 4" descr="../../../Desktop/Screen%20Shot%202018-05-23%20at%204.01.15%2"/>
                     <pic:cNvPicPr>
                       <a:picLocks noChangeAspect="1" noChangeArrowheads="1"/>
                     </pic:cNvPicPr>
                   </pic:nvPicPr>
                   <pic:blipFill>
-                    <a:blip r:embed="rId6">
+                    <a:blip r:embed="rId12">
                       <a:extLst>
                         <a:ext uri="{28A0092B-C50C-407E-A947-70E740481C1C}">
                           <a14:useLocalDpi xmlns:a14="http://schemas.microsoft.com/office/drawing/2010/main" val="0"/>
@@ -2754,7 +3483,7 @@
                   <pic:spPr bwMode="auto">
                     <a:xfrm>
                       <a:off x="0" y="0"/>
-                      <a:ext cx="4063116" cy="2842177"/>
+                      <a:ext cx="4731385" cy="1075055"/>
                     </a:xfrm>
                     <a:prstGeom prst="rect">
                       <a:avLst/>
@@ -2767,154 +3496,97 @@
                 </pic:pic>
               </a:graphicData>
             </a:graphic>
+            <wp14:sizeRelH relativeFrom="page">
+              <wp14:pctWidth>0</wp14:pctWidth>
+            </wp14:sizeRelH>
+            <wp14:sizeRelV relativeFrom="page">
+              <wp14:pctHeight>0</wp14:pctHeight>
+            </wp14:sizeRelV>
           </wp:anchor>
         </w:drawing>
       </w:r>
-      <w:r>
+    </w:p>
+    <w:p>
+      <w:pPr>
         <w:rPr>
           <w:sz w:val="24"/>
         </w:rPr>
-        <w:t xml:space="preserve">3.2 </w:t>
-      </w:r>
-      <w:bookmarkEnd w:id="11"/>
-      <w:r>
+      </w:pPr>
+    </w:p>
+    <w:p>
+      <w:pPr>
         <w:rPr>
           <w:sz w:val="24"/>
         </w:rPr>
-        <w:t>Item List</w:t>
-      </w:r>
-    </w:p>
-    <w:p>
-      <w:pPr>
-        <w:pStyle w:val="NoSpacing"/>
-        <w:ind w:left="720"/>
-      </w:pPr>
-    </w:p>
-    <w:p>
-      <w:pPr>
-        <w:pStyle w:val="NoSpacing"/>
-        <w:ind w:left="720"/>
-        <w:rPr>
-          <w:color w:val="FF0000"/>
-        </w:rPr>
-      </w:pPr>
-      <w:r>
-        <w:rPr>
-          <w:color w:val="FF0000"/>
-        </w:rPr>
-        <w:t xml:space="preserve">- </w:t>
-      </w:r>
-      <w:r>
-        <w:rPr>
-          <w:color w:val="FF0000"/>
-        </w:rPr>
-        <w:t xml:space="preserve">The experiments were performed on a </w:t>
-      </w:r>
-      <w:r>
-        <w:rPr>
-          <w:color w:val="FF0000"/>
-        </w:rPr>
-        <w:t>custom-built</w:t>
-      </w:r>
-      <w:r>
-        <w:rPr>
-          <w:color w:val="FF0000"/>
-        </w:rPr>
-        <w:t xml:space="preserve"> desktop </w:t>
-      </w:r>
-      <w:r>
-        <w:rPr>
-          <w:color w:val="FF0000"/>
-        </w:rPr>
-        <w:t>pc</w:t>
-      </w:r>
-      <w:r>
-        <w:rPr>
-          <w:color w:val="FF0000"/>
-        </w:rPr>
-        <w:t xml:space="preserve"> running windows 10. </w:t>
-      </w:r>
-    </w:p>
-    <w:p>
-      <w:pPr>
-        <w:pStyle w:val="NoSpacing"/>
-        <w:ind w:left="720"/>
-        <w:rPr>
-          <w:color w:val="FF0000"/>
-        </w:rPr>
-      </w:pPr>
-      <w:r>
-        <w:rPr>
-          <w:color w:val="FF0000"/>
-        </w:rPr>
-        <w:t xml:space="preserve">- </w:t>
-      </w:r>
-      <w:r>
-        <w:rPr>
-          <w:color w:val="FF0000"/>
-        </w:rPr>
-        <w:t>A built in random number generator was used to fill the datasets with variables</w:t>
-      </w:r>
-      <w:r>
-        <w:rPr>
-          <w:color w:val="FF0000"/>
-        </w:rPr>
-        <w:t>.</w:t>
-      </w:r>
-    </w:p>
-    <w:p>
-      <w:pPr>
-        <w:pStyle w:val="NoSpacing"/>
-        <w:ind w:left="720"/>
-        <w:rPr>
-          <w:color w:val="FF0000"/>
-        </w:rPr>
-      </w:pPr>
-      <w:r>
-        <w:rPr>
-          <w:color w:val="FF0000"/>
-        </w:rPr>
-        <w:t xml:space="preserve">- </w:t>
-      </w:r>
-      <w:proofErr w:type="spellStart"/>
-      <w:r>
-        <w:rPr>
-          <w:color w:val="FF0000"/>
-        </w:rPr>
-        <w:t>System.nanoTime</w:t>
-      </w:r>
-      <w:proofErr w:type="spellEnd"/>
-      <w:r>
-        <w:rPr>
-          <w:color w:val="FF0000"/>
-        </w:rPr>
-        <w:t>() was used to calculate the execution times.</w:t>
-      </w:r>
-    </w:p>
-    <w:p/>
-    <w:p>
-      <w:pPr>
-        <w:pStyle w:val="Heading1"/>
+      </w:pPr>
+    </w:p>
+    <w:p>
+      <w:pPr>
+        <w:rPr>
+          <w:sz w:val="24"/>
+        </w:rPr>
+      </w:pPr>
+    </w:p>
+    <w:p>
+      <w:pPr>
+        <w:rPr>
+          <w:color w:val="1F497D" w:themeColor="text2"/>
+          <w:sz w:val="24"/>
+        </w:rPr>
+      </w:pPr>
+      <w:r>
+        <w:rPr>
+          <w:color w:val="1F497D" w:themeColor="text2"/>
+          <w:sz w:val="24"/>
+        </w:rPr>
+        <w:lastRenderedPageBreak/>
+        <w:t>3.4 Load Sales Log</w:t>
+      </w:r>
+    </w:p>
+    <w:p>
+      <w:pPr>
+        <w:pStyle w:val="Heading7"/>
+      </w:pPr>
+      <w:r>
+        <w:t xml:space="preserve">Loading a new </w:t>
+      </w:r>
+      <w:r>
+        <w:t>sales log</w:t>
+      </w:r>
+    </w:p>
+    <w:p>
+      <w:pPr>
+        <w:rPr>
+          <w:color w:val="000000" w:themeColor="text1"/>
+        </w:rPr>
       </w:pPr>
       <w:r>
         <w:rPr>
           <w:noProof/>
+          <w:color w:val="000000" w:themeColor="text1"/>
           <w:lang w:val="en-GB" w:eastAsia="en-GB"/>
         </w:rPr>
-        <w:lastRenderedPageBreak/>
         <w:drawing>
-          <wp:anchor distT="0" distB="0" distL="114300" distR="114300" simplePos="0" relativeHeight="251662336" behindDoc="0" locked="0" layoutInCell="1" allowOverlap="1" wp14:anchorId="6CD15385" wp14:editId="4C63CDDD">
+          <wp:anchor distT="0" distB="0" distL="114300" distR="114300" simplePos="0" relativeHeight="251671552" behindDoc="0" locked="0" layoutInCell="1" allowOverlap="1" wp14:anchorId="2B5C1B13" wp14:editId="14DD7882">
             <wp:simplePos x="0" y="0"/>
             <wp:positionH relativeFrom="column">
-              <wp:posOffset>826936</wp:posOffset>
+              <wp:posOffset>3135630</wp:posOffset>
             </wp:positionH>
             <wp:positionV relativeFrom="paragraph">
-              <wp:posOffset>240555</wp:posOffset>
+              <wp:posOffset>86360</wp:posOffset>
             </wp:positionV>
-            <wp:extent cx="4063116" cy="2842177"/>
+            <wp:extent cx="3251835" cy="3257550"/>
             <wp:effectExtent l="0" t="0" r="0" b="0"/>
-            <wp:wrapTopAndBottom/>
-            <wp:docPr id="7" name="Picture 7" descr="Image result for image placeholder"/>
+            <wp:wrapTight wrapText="bothSides">
+              <wp:wrapPolygon edited="0">
+                <wp:start x="0" y="0"/>
+                <wp:lineTo x="0" y="21389"/>
+                <wp:lineTo x="21427" y="21389"/>
+                <wp:lineTo x="21427" y="0"/>
+                <wp:lineTo x="0" y="0"/>
+              </wp:wrapPolygon>
+            </wp:wrapTight>
+            <wp:docPr id="16" name="Picture 16"/>
             <wp:cNvGraphicFramePr>
               <a:graphicFrameLocks xmlns:a="http://schemas.openxmlformats.org/drawingml/2006/main" noChangeAspect="1"/>
             </wp:cNvGraphicFramePr>
@@ -2922,13 +3594,168 @@
               <a:graphicData uri="http://schemas.openxmlformats.org/drawingml/2006/picture">
                 <pic:pic xmlns:pic="http://schemas.openxmlformats.org/drawingml/2006/picture">
                   <pic:nvPicPr>
-                    <pic:cNvPr id="0" name="Picture 1" descr="Image result for image placeholder"/>
+                    <pic:cNvPr id="16" name="load_sales_log.png"/>
+                    <pic:cNvPicPr/>
+                  </pic:nvPicPr>
+                  <pic:blipFill>
+                    <a:blip r:embed="rId13">
+                      <a:extLst>
+                        <a:ext uri="{28A0092B-C50C-407E-A947-70E740481C1C}">
+                          <a14:useLocalDpi xmlns:a14="http://schemas.microsoft.com/office/drawing/2010/main" val="0"/>
+                        </a:ext>
+                      </a:extLst>
+                    </a:blip>
+                    <a:stretch>
+                      <a:fillRect/>
+                    </a:stretch>
+                  </pic:blipFill>
+                  <pic:spPr>
+                    <a:xfrm>
+                      <a:off x="0" y="0"/>
+                      <a:ext cx="3251835" cy="3257550"/>
+                    </a:xfrm>
+                    <a:prstGeom prst="rect">
+                      <a:avLst/>
+                    </a:prstGeom>
+                  </pic:spPr>
+                </pic:pic>
+              </a:graphicData>
+            </a:graphic>
+            <wp14:sizeRelH relativeFrom="page">
+              <wp14:pctWidth>0</wp14:pctWidth>
+            </wp14:sizeRelH>
+            <wp14:sizeRelV relativeFrom="page">
+              <wp14:pctHeight>0</wp14:pctHeight>
+            </wp14:sizeRelV>
+          </wp:anchor>
+        </w:drawing>
+      </w:r>
+      <w:r>
+        <w:rPr>
+          <w:color w:val="000000" w:themeColor="text1"/>
+        </w:rPr>
+        <w:t xml:space="preserve">To load a sales log, the user would click on the </w:t>
+      </w:r>
+      <w:r>
+        <w:rPr>
+          <w:b/>
+          <w:color w:val="000000" w:themeColor="text1"/>
+        </w:rPr>
+        <w:t xml:space="preserve">Load Sales Log </w:t>
+      </w:r>
+      <w:r>
+        <w:rPr>
+          <w:color w:val="000000" w:themeColor="text1"/>
+        </w:rPr>
+        <w:t>button.  This action would present the file browser</w:t>
+      </w:r>
+      <w:r>
+        <w:rPr>
+          <w:color w:val="000000" w:themeColor="text1"/>
+        </w:rPr>
+        <w:t>,</w:t>
+      </w:r>
+      <w:r>
+        <w:rPr>
+          <w:color w:val="000000" w:themeColor="text1"/>
+        </w:rPr>
+        <w:t xml:space="preserve"> where the user would select the appropriate sales log file. </w:t>
+      </w:r>
+      <w:r>
+        <w:rPr>
+          <w:color w:val="000000" w:themeColor="text1"/>
+        </w:rPr>
+        <w:t>Unlike the export manifest function, sales logs are not generated by the system.</w:t>
+      </w:r>
+    </w:p>
+    <w:p>
+      <w:pPr>
+        <w:rPr>
+          <w:color w:val="000000" w:themeColor="text1"/>
+        </w:rPr>
+      </w:pPr>
+      <w:r>
+        <w:rPr>
+          <w:color w:val="000000" w:themeColor="text1"/>
+        </w:rPr>
+        <w:t>As sales logs are loaded into the system the available capital value is increased to reflect the sales made.</w:t>
+      </w:r>
+      <w:r>
+        <w:rPr>
+          <w:color w:val="000000" w:themeColor="text1"/>
+        </w:rPr>
+        <w:t xml:space="preserve"> You will also notice that the quantity of items available in the item list will decrease with respect to the sales made in sales log.  </w:t>
+      </w:r>
+      <w:bookmarkStart w:id="12" w:name="_GoBack"/>
+      <w:bookmarkEnd w:id="12"/>
+    </w:p>
+    <w:p>
+      <w:pPr>
+        <w:rPr>
+          <w:color w:val="000000" w:themeColor="text1"/>
+        </w:rPr>
+      </w:pPr>
+      <w:r>
+        <w:rPr>
+          <w:color w:val="000000" w:themeColor="text1"/>
+        </w:rPr>
+        <w:t xml:space="preserve">In this example, the available capital is increased to $71,378.79. </w:t>
+      </w:r>
+    </w:p>
+    <w:p>
+      <w:pPr>
+        <w:pStyle w:val="Heading7"/>
+      </w:pPr>
+      <w:r>
+        <w:t>Sales log exception handling</w:t>
+      </w:r>
+    </w:p>
+    <w:p>
+      <w:pPr>
+        <w:rPr>
+          <w:color w:val="000000" w:themeColor="text1"/>
+        </w:rPr>
+      </w:pPr>
+      <w:r>
+        <w:rPr>
+          <w:noProof/>
+          <w:lang w:val="en-GB" w:eastAsia="en-GB"/>
+        </w:rPr>
+        <w:drawing>
+          <wp:anchor distT="0" distB="0" distL="114300" distR="114300" simplePos="0" relativeHeight="251672576" behindDoc="0" locked="0" layoutInCell="1" allowOverlap="1" wp14:anchorId="00F67006" wp14:editId="798C5E3E">
+            <wp:simplePos x="0" y="0"/>
+            <wp:positionH relativeFrom="column">
+              <wp:posOffset>3137535</wp:posOffset>
+            </wp:positionH>
+            <wp:positionV relativeFrom="paragraph">
+              <wp:posOffset>815340</wp:posOffset>
+            </wp:positionV>
+            <wp:extent cx="3296920" cy="882650"/>
+            <wp:effectExtent l="0" t="0" r="5080" b="6350"/>
+            <wp:wrapTight wrapText="bothSides">
+              <wp:wrapPolygon edited="0">
+                <wp:start x="0" y="0"/>
+                <wp:lineTo x="0" y="21134"/>
+                <wp:lineTo x="21467" y="21134"/>
+                <wp:lineTo x="21467" y="0"/>
+                <wp:lineTo x="0" y="0"/>
+              </wp:wrapPolygon>
+            </wp:wrapTight>
+            <wp:docPr id="17" name="Picture 17" descr="../../../Desktop/Screen%20Shot%202018-05-23%20at%205.53.07%2"/>
+            <wp:cNvGraphicFramePr>
+              <a:graphicFrameLocks xmlns:a="http://schemas.openxmlformats.org/drawingml/2006/main" noChangeAspect="1"/>
+            </wp:cNvGraphicFramePr>
+            <a:graphic xmlns:a="http://schemas.openxmlformats.org/drawingml/2006/main">
+              <a:graphicData uri="http://schemas.openxmlformats.org/drawingml/2006/picture">
+                <pic:pic xmlns:pic="http://schemas.openxmlformats.org/drawingml/2006/picture">
+                  <pic:nvPicPr>
+                    <pic:cNvPr id="0" name="Picture 5" descr="../../../Desktop/Screen%20Shot%202018-05-23%20at%205.53.07%2"/>
                     <pic:cNvPicPr>
                       <a:picLocks noChangeAspect="1" noChangeArrowheads="1"/>
                     </pic:cNvPicPr>
                   </pic:nvPicPr>
                   <pic:blipFill>
-                    <a:blip r:embed="rId6">
+                    <a:blip r:embed="rId14">
                       <a:extLst>
                         <a:ext uri="{28A0092B-C50C-407E-A947-70E740481C1C}">
                           <a14:useLocalDpi xmlns:a14="http://schemas.microsoft.com/office/drawing/2010/main" val="0"/>
@@ -2943,7 +3770,7 @@
                   <pic:spPr bwMode="auto">
                     <a:xfrm>
                       <a:off x="0" y="0"/>
-                      <a:ext cx="4063116" cy="2842177"/>
+                      <a:ext cx="3296920" cy="882650"/>
                     </a:xfrm>
                     <a:prstGeom prst="rect">
                       <a:avLst/>
@@ -2956,93 +3783,85 @@
                 </pic:pic>
               </a:graphicData>
             </a:graphic>
+            <wp14:sizeRelH relativeFrom="page">
+              <wp14:pctWidth>0</wp14:pctWidth>
+            </wp14:sizeRelH>
+            <wp14:sizeRelV relativeFrom="page">
+              <wp14:pctHeight>0</wp14:pctHeight>
+            </wp14:sizeRelV>
           </wp:anchor>
         </w:drawing>
       </w:r>
       <w:r>
-        <w:tab/>
-      </w:r>
-      <w:bookmarkStart w:id="12" w:name="_Toc511563215"/>
-      <w:r>
-        <w:rPr>
-          <w:sz w:val="24"/>
-        </w:rPr>
-        <w:t xml:space="preserve">3.3 </w:t>
-      </w:r>
-      <w:bookmarkEnd w:id="12"/>
-      <w:r>
-        <w:rPr>
-          <w:sz w:val="24"/>
-        </w:rPr>
-        <w:t>Sales Logs</w:t>
-      </w:r>
-    </w:p>
-    <w:p>
-      <w:pPr>
-        <w:ind w:left="720"/>
+        <w:rPr>
+          <w:color w:val="000000" w:themeColor="text1"/>
+        </w:rPr>
+        <w:t xml:space="preserve">As with previous examples, when a user tries to load a file that is not </w:t>
+      </w:r>
+      <w:proofErr w:type="gramStart"/>
+      <w:r>
+        <w:rPr>
+          <w:color w:val="000000" w:themeColor="text1"/>
+        </w:rPr>
+        <w:t>a sales</w:t>
+      </w:r>
+      <w:proofErr w:type="gramEnd"/>
+      <w:r>
+        <w:rPr>
+          <w:color w:val="000000" w:themeColor="text1"/>
+        </w:rPr>
+        <w:t xml:space="preserve"> log </w:t>
+      </w:r>
+      <w:r>
+        <w:rPr>
+          <w:color w:val="000000" w:themeColor="text1"/>
+        </w:rPr>
+        <w:t xml:space="preserve">an exception is thrown and an error modal is displayed. This exception is passed up through the hierarchy of classes and displayed on the GUI.  </w:t>
+      </w:r>
+    </w:p>
+    <w:p/>
+    <w:p>
+      <w:pPr>
         <w:rPr>
           <w:color w:val="auto"/>
         </w:rPr>
       </w:pPr>
     </w:p>
     <w:p>
-      <w:pPr>
-        <w:ind w:left="720"/>
-        <w:rPr>
-          <w:color w:val="FF0000"/>
-        </w:rPr>
-      </w:pPr>
-      <w:r>
-        <w:rPr>
-          <w:color w:val="FF0000"/>
-        </w:rPr>
-        <w:t xml:space="preserve">Graphs displaying the data were produced using a free and opensource Java library called </w:t>
-      </w:r>
-      <w:proofErr w:type="spellStart"/>
-      <w:r>
-        <w:rPr>
-          <w:color w:val="FF0000"/>
-        </w:rPr>
-        <w:t>JFreeChart</w:t>
-      </w:r>
-      <w:proofErr w:type="spellEnd"/>
-      <w:r>
-        <w:rPr>
-          <w:color w:val="FF0000"/>
-        </w:rPr>
-        <w:t>. This library worked via storing all the results from the experiments in a dataset which is used by the library to plot the data.</w:t>
-      </w:r>
-    </w:p>
-    <w:p>
-      <w:pPr>
-        <w:ind w:left="720"/>
-        <w:rPr>
-          <w:color w:val="FF0000"/>
-        </w:rPr>
-      </w:pPr>
+      <w:bookmarkStart w:id="13" w:name="_1gycv86j3b1c" w:colFirst="0" w:colLast="0"/>
+      <w:bookmarkEnd w:id="13"/>
     </w:p>
     <w:p>
       <w:pPr>
         <w:pStyle w:val="Heading1"/>
       </w:pPr>
+      <w:bookmarkStart w:id="14" w:name="_Toc511563221"/>
       <w:r>
         <w:rPr>
           <w:noProof/>
           <w:lang w:val="en-GB" w:eastAsia="en-GB"/>
         </w:rPr>
         <w:drawing>
-          <wp:anchor distT="0" distB="0" distL="114300" distR="114300" simplePos="0" relativeHeight="251663360" behindDoc="0" locked="0" layoutInCell="1" allowOverlap="1" wp14:anchorId="431E9035" wp14:editId="6BABB54F">
+          <wp:anchor distT="0" distB="0" distL="114300" distR="114300" simplePos="0" relativeHeight="251673600" behindDoc="0" locked="0" layoutInCell="1" allowOverlap="1" wp14:anchorId="435E07E5" wp14:editId="1C61CBC9">
             <wp:simplePos x="0" y="0"/>
             <wp:positionH relativeFrom="column">
-              <wp:posOffset>828040</wp:posOffset>
+              <wp:posOffset>2448560</wp:posOffset>
             </wp:positionH>
             <wp:positionV relativeFrom="paragraph">
-              <wp:posOffset>385279</wp:posOffset>
+              <wp:posOffset>83820</wp:posOffset>
             </wp:positionV>
-            <wp:extent cx="4063116" cy="2842177"/>
-            <wp:effectExtent l="0" t="0" r="0" b="0"/>
-            <wp:wrapTopAndBottom/>
-            <wp:docPr id="8" name="Picture 8" descr="Image result for image placeholder"/>
+            <wp:extent cx="4051935" cy="980440"/>
+            <wp:effectExtent l="0" t="0" r="12065" b="10160"/>
+            <wp:wrapTight wrapText="bothSides">
+              <wp:wrapPolygon edited="0">
+                <wp:start x="0" y="0"/>
+                <wp:lineTo x="0" y="21264"/>
+                <wp:lineTo x="21529" y="21264"/>
+                <wp:lineTo x="21529" y="0"/>
+                <wp:lineTo x="0" y="0"/>
+              </wp:wrapPolygon>
+            </wp:wrapTight>
+            <wp:docPr id="18" name="Picture 18" descr="../../../Desktop/Screen%20Shot%202018-05-23%20at%206.00.49%2"/>
             <wp:cNvGraphicFramePr>
               <a:graphicFrameLocks xmlns:a="http://schemas.openxmlformats.org/drawingml/2006/main" noChangeAspect="1"/>
             </wp:cNvGraphicFramePr>
@@ -3050,13 +3869,13 @@
               <a:graphicData uri="http://schemas.openxmlformats.org/drawingml/2006/picture">
                 <pic:pic xmlns:pic="http://schemas.openxmlformats.org/drawingml/2006/picture">
                   <pic:nvPicPr>
-                    <pic:cNvPr id="0" name="Picture 1" descr="Image result for image placeholder"/>
+                    <pic:cNvPr id="0" name="Picture 6" descr="../../../Desktop/Screen%20Shot%202018-05-23%20at%206.00.49%2"/>
                     <pic:cNvPicPr>
                       <a:picLocks noChangeAspect="1" noChangeArrowheads="1"/>
                     </pic:cNvPicPr>
                   </pic:nvPicPr>
                   <pic:blipFill>
-                    <a:blip r:embed="rId6">
+                    <a:blip r:embed="rId15">
                       <a:extLst>
                         <a:ext uri="{28A0092B-C50C-407E-A947-70E740481C1C}">
                           <a14:useLocalDpi xmlns:a14="http://schemas.microsoft.com/office/drawing/2010/main" val="0"/>
@@ -3071,7 +3890,7 @@
                   <pic:spPr bwMode="auto">
                     <a:xfrm>
                       <a:off x="0" y="0"/>
-                      <a:ext cx="4063116" cy="2842177"/>
+                      <a:ext cx="4051935" cy="980440"/>
                     </a:xfrm>
                     <a:prstGeom prst="rect">
                       <a:avLst/>
@@ -3084,72 +3903,46 @@
                 </pic:pic>
               </a:graphicData>
             </a:graphic>
+            <wp14:sizeRelH relativeFrom="page">
+              <wp14:pctWidth>0</wp14:pctWidth>
+            </wp14:sizeRelH>
+            <wp14:sizeRelV relativeFrom="page">
+              <wp14:pctHeight>0</wp14:pctHeight>
+            </wp14:sizeRelV>
           </wp:anchor>
         </w:drawing>
       </w:r>
-      <w:r>
-        <w:tab/>
-      </w:r>
-      <w:r>
-        <w:rPr>
-          <w:sz w:val="24"/>
-        </w:rPr>
-        <w:t xml:space="preserve">3.3 </w:t>
-      </w:r>
-      <w:r>
-        <w:rPr>
-          <w:sz w:val="24"/>
-        </w:rPr>
-        <w:t>Cargo Manifest</w:t>
-      </w:r>
-    </w:p>
-    <w:p>
-      <w:pPr>
-        <w:ind w:left="720"/>
-        <w:rPr>
-          <w:color w:val="auto"/>
-        </w:rPr>
-      </w:pPr>
-    </w:p>
-    <w:p>
-      <w:pPr>
-        <w:ind w:left="720"/>
-        <w:rPr>
-          <w:color w:val="FF0000"/>
-        </w:rPr>
-      </w:pPr>
-      <w:r>
-        <w:rPr>
-          <w:color w:val="FF0000"/>
-        </w:rPr>
-        <w:t xml:space="preserve">Graphs displaying the data were produced using a free and opensource Java library called </w:t>
-      </w:r>
-      <w:proofErr w:type="spellStart"/>
-      <w:r>
-        <w:rPr>
-          <w:color w:val="FF0000"/>
-        </w:rPr>
-        <w:t>JFreeChart</w:t>
-      </w:r>
-      <w:proofErr w:type="spellEnd"/>
-      <w:r>
-        <w:rPr>
-          <w:color w:val="FF0000"/>
-        </w:rPr>
-        <w:t>. This library worked via storing all the results from the experiments in a dataset which is used by the library to plot the data.</w:t>
-      </w:r>
-    </w:p>
-    <w:p>
-      <w:bookmarkStart w:id="13" w:name="_1gycv86j3b1c" w:colFirst="0" w:colLast="0"/>
-      <w:bookmarkEnd w:id="13"/>
     </w:p>
     <w:p>
       <w:pPr>
         <w:pStyle w:val="Heading1"/>
       </w:pPr>
-      <w:bookmarkStart w:id="14" w:name="_Toc511563221"/>
-      <w:r>
-        <w:lastRenderedPageBreak/>
+    </w:p>
+    <w:p>
+      <w:pPr>
+        <w:pStyle w:val="Heading1"/>
+      </w:pPr>
+    </w:p>
+    <w:p>
+      <w:pPr>
+        <w:pStyle w:val="Heading1"/>
+      </w:pPr>
+    </w:p>
+    <w:p>
+      <w:pPr>
+        <w:pStyle w:val="Heading1"/>
+      </w:pPr>
+    </w:p>
+    <w:p>
+      <w:pPr>
+        <w:pStyle w:val="Heading1"/>
+      </w:pPr>
+    </w:p>
+    <w:p>
+      <w:pPr>
+        <w:pStyle w:val="Heading1"/>
+      </w:pPr>
+      <w:r>
         <w:t>References</w:t>
       </w:r>
       <w:bookmarkEnd w:id="14"/>
@@ -3163,7 +3956,7 @@
         <w:spacing w:after="0"/>
         <w:contextualSpacing/>
       </w:pPr>
-      <w:hyperlink r:id="rId7" w:anchor="simple" w:history="1">
+      <w:hyperlink r:id="rId16" w:anchor="simple" w:history="1">
         <w:r>
           <w:rPr>
             <w:rStyle w:val="Hyperlink"/>
@@ -3181,7 +3974,7 @@
         <w:spacing w:after="0"/>
         <w:contextualSpacing/>
       </w:pPr>
-      <w:hyperlink r:id="rId8" w:history="1">
+      <w:hyperlink r:id="rId17" w:history="1">
         <w:r>
           <w:rPr>
             <w:rStyle w:val="Hyperlink"/>
@@ -3199,7 +3992,7 @@
         <w:spacing w:after="0"/>
         <w:contextualSpacing/>
       </w:pPr>
-      <w:hyperlink r:id="rId9" w:history="1">
+      <w:hyperlink r:id="rId18" w:history="1">
         <w:r>
           <w:rPr>
             <w:rStyle w:val="Hyperlink"/>
@@ -3231,6 +4024,623 @@
 <file path=word/numbering.xml><?xml version="1.0" encoding="utf-8"?>
 <w:numbering xmlns:wpc="http://schemas.microsoft.com/office/word/2010/wordprocessingCanvas" xmlns:mo="http://schemas.microsoft.com/office/mac/office/2008/main" xmlns:mc="http://schemas.openxmlformats.org/markup-compatibility/2006" xmlns:mv="urn:schemas-microsoft-com:mac:vml" xmlns:o="urn:schemas-microsoft-com:office:office" xmlns:r="http://schemas.openxmlformats.org/officeDocument/2006/relationships" xmlns:m="http://schemas.openxmlformats.org/officeDocument/2006/math" xmlns:v="urn:schemas-microsoft-com:vml" xmlns:wp14="http://schemas.microsoft.com/office/word/2010/wordprocessingDrawing" xmlns:wp="http://schemas.openxmlformats.org/drawingml/2006/wordprocessingDrawing" xmlns:w10="urn:schemas-microsoft-com:office:word" xmlns:w="http://schemas.openxmlformats.org/wordprocessingml/2006/main" xmlns:w14="http://schemas.microsoft.com/office/word/2010/wordml" xmlns:w15="http://schemas.microsoft.com/office/word/2012/wordml" xmlns:wpg="http://schemas.microsoft.com/office/word/2010/wordprocessingGroup" xmlns:wpi="http://schemas.microsoft.com/office/word/2010/wordprocessingInk" xmlns:wne="http://schemas.microsoft.com/office/word/2006/wordml" xmlns:wps="http://schemas.microsoft.com/office/word/2010/wordprocessingShape" mc:Ignorable="w14 w15 wp14">
   <w:abstractNum w:abstractNumId="0">
+    <w:nsid w:val="FFFFFF1D"/>
+    <w:multiLevelType w:val="multilevel"/>
+    <w:tmpl w:val="38266A12"/>
+    <w:lvl w:ilvl="0">
+      <w:start w:val="1"/>
+      <w:numFmt w:val="bullet"/>
+      <w:lvlText w:val=""/>
+      <w:lvlJc w:val="left"/>
+      <w:pPr>
+        <w:tabs>
+          <w:tab w:val="num" w:pos="0"/>
+        </w:tabs>
+        <w:ind w:left="0" w:firstLine="0"/>
+      </w:pPr>
+      <w:rPr>
+        <w:rFonts w:ascii="Symbol" w:hAnsi="Symbol" w:hint="default"/>
+      </w:rPr>
+    </w:lvl>
+    <w:lvl w:ilvl="1">
+      <w:start w:val="1"/>
+      <w:numFmt w:val="bullet"/>
+      <w:lvlText w:val=""/>
+      <w:lvlJc w:val="left"/>
+      <w:pPr>
+        <w:tabs>
+          <w:tab w:val="num" w:pos="720"/>
+        </w:tabs>
+        <w:ind w:left="1080" w:hanging="360"/>
+      </w:pPr>
+      <w:rPr>
+        <w:rFonts w:ascii="Symbol" w:hAnsi="Symbol" w:hint="default"/>
+      </w:rPr>
+    </w:lvl>
+    <w:lvl w:ilvl="2">
+      <w:start w:val="1"/>
+      <w:numFmt w:val="bullet"/>
+      <w:lvlText w:val="o"/>
+      <w:lvlJc w:val="left"/>
+      <w:pPr>
+        <w:tabs>
+          <w:tab w:val="num" w:pos="1440"/>
+        </w:tabs>
+        <w:ind w:left="1800" w:hanging="360"/>
+      </w:pPr>
+      <w:rPr>
+        <w:rFonts w:ascii="Courier New" w:hAnsi="Courier New" w:cs="Courier New" w:hint="default"/>
+      </w:rPr>
+    </w:lvl>
+    <w:lvl w:ilvl="3">
+      <w:start w:val="1"/>
+      <w:numFmt w:val="bullet"/>
+      <w:lvlText w:val=""/>
+      <w:lvlJc w:val="left"/>
+      <w:pPr>
+        <w:tabs>
+          <w:tab w:val="num" w:pos="2160"/>
+        </w:tabs>
+        <w:ind w:left="2520" w:hanging="360"/>
+      </w:pPr>
+      <w:rPr>
+        <w:rFonts w:ascii="Wingdings" w:hAnsi="Wingdings" w:hint="default"/>
+      </w:rPr>
+    </w:lvl>
+    <w:lvl w:ilvl="4">
+      <w:start w:val="1"/>
+      <w:numFmt w:val="bullet"/>
+      <w:lvlText w:val=""/>
+      <w:lvlJc w:val="left"/>
+      <w:pPr>
+        <w:tabs>
+          <w:tab w:val="num" w:pos="2880"/>
+        </w:tabs>
+        <w:ind w:left="3240" w:hanging="360"/>
+      </w:pPr>
+      <w:rPr>
+        <w:rFonts w:ascii="Wingdings" w:hAnsi="Wingdings" w:hint="default"/>
+      </w:rPr>
+    </w:lvl>
+    <w:lvl w:ilvl="5">
+      <w:start w:val="1"/>
+      <w:numFmt w:val="bullet"/>
+      <w:lvlText w:val=""/>
+      <w:lvlJc w:val="left"/>
+      <w:pPr>
+        <w:tabs>
+          <w:tab w:val="num" w:pos="3600"/>
+        </w:tabs>
+        <w:ind w:left="3960" w:hanging="360"/>
+      </w:pPr>
+      <w:rPr>
+        <w:rFonts w:ascii="Symbol" w:hAnsi="Symbol" w:hint="default"/>
+      </w:rPr>
+    </w:lvl>
+    <w:lvl w:ilvl="6">
+      <w:start w:val="1"/>
+      <w:numFmt w:val="bullet"/>
+      <w:lvlText w:val="o"/>
+      <w:lvlJc w:val="left"/>
+      <w:pPr>
+        <w:tabs>
+          <w:tab w:val="num" w:pos="4320"/>
+        </w:tabs>
+        <w:ind w:left="4680" w:hanging="360"/>
+      </w:pPr>
+      <w:rPr>
+        <w:rFonts w:ascii="Courier New" w:hAnsi="Courier New" w:cs="Courier New" w:hint="default"/>
+      </w:rPr>
+    </w:lvl>
+    <w:lvl w:ilvl="7">
+      <w:start w:val="1"/>
+      <w:numFmt w:val="bullet"/>
+      <w:lvlText w:val=""/>
+      <w:lvlJc w:val="left"/>
+      <w:pPr>
+        <w:tabs>
+          <w:tab w:val="num" w:pos="5040"/>
+        </w:tabs>
+        <w:ind w:left="5400" w:hanging="360"/>
+      </w:pPr>
+      <w:rPr>
+        <w:rFonts w:ascii="Wingdings" w:hAnsi="Wingdings" w:hint="default"/>
+      </w:rPr>
+    </w:lvl>
+    <w:lvl w:ilvl="8">
+      <w:start w:val="1"/>
+      <w:numFmt w:val="bullet"/>
+      <w:lvlText w:val=""/>
+      <w:lvlJc w:val="left"/>
+      <w:pPr>
+        <w:tabs>
+          <w:tab w:val="num" w:pos="5760"/>
+        </w:tabs>
+        <w:ind w:left="6120" w:hanging="360"/>
+      </w:pPr>
+      <w:rPr>
+        <w:rFonts w:ascii="Wingdings" w:hAnsi="Wingdings" w:hint="default"/>
+      </w:rPr>
+    </w:lvl>
+  </w:abstractNum>
+  <w:abstractNum w:abstractNumId="1">
+    <w:nsid w:val="FFFFFF7C"/>
+    <w:multiLevelType w:val="singleLevel"/>
+    <w:tmpl w:val="A2565FC2"/>
+    <w:lvl w:ilvl="0">
+      <w:start w:val="1"/>
+      <w:numFmt w:val="decimal"/>
+      <w:lvlText w:val="%1."/>
+      <w:lvlJc w:val="left"/>
+      <w:pPr>
+        <w:tabs>
+          <w:tab w:val="num" w:pos="1492"/>
+        </w:tabs>
+        <w:ind w:left="1492" w:hanging="360"/>
+      </w:pPr>
+    </w:lvl>
+  </w:abstractNum>
+  <w:abstractNum w:abstractNumId="2">
+    <w:nsid w:val="FFFFFF7D"/>
+    <w:multiLevelType w:val="singleLevel"/>
+    <w:tmpl w:val="EC7019A8"/>
+    <w:lvl w:ilvl="0">
+      <w:start w:val="1"/>
+      <w:numFmt w:val="decimal"/>
+      <w:lvlText w:val="%1."/>
+      <w:lvlJc w:val="left"/>
+      <w:pPr>
+        <w:tabs>
+          <w:tab w:val="num" w:pos="1209"/>
+        </w:tabs>
+        <w:ind w:left="1209" w:hanging="360"/>
+      </w:pPr>
+    </w:lvl>
+  </w:abstractNum>
+  <w:abstractNum w:abstractNumId="3">
+    <w:nsid w:val="FFFFFF7E"/>
+    <w:multiLevelType w:val="singleLevel"/>
+    <w:tmpl w:val="A3A816A2"/>
+    <w:lvl w:ilvl="0">
+      <w:start w:val="1"/>
+      <w:numFmt w:val="decimal"/>
+      <w:lvlText w:val="%1."/>
+      <w:lvlJc w:val="left"/>
+      <w:pPr>
+        <w:tabs>
+          <w:tab w:val="num" w:pos="926"/>
+        </w:tabs>
+        <w:ind w:left="926" w:hanging="360"/>
+      </w:pPr>
+    </w:lvl>
+  </w:abstractNum>
+  <w:abstractNum w:abstractNumId="4">
+    <w:nsid w:val="FFFFFF7F"/>
+    <w:multiLevelType w:val="singleLevel"/>
+    <w:tmpl w:val="A48C18A4"/>
+    <w:lvl w:ilvl="0">
+      <w:start w:val="1"/>
+      <w:numFmt w:val="decimal"/>
+      <w:lvlText w:val="%1."/>
+      <w:lvlJc w:val="left"/>
+      <w:pPr>
+        <w:tabs>
+          <w:tab w:val="num" w:pos="643"/>
+        </w:tabs>
+        <w:ind w:left="643" w:hanging="360"/>
+      </w:pPr>
+    </w:lvl>
+  </w:abstractNum>
+  <w:abstractNum w:abstractNumId="5">
+    <w:nsid w:val="FFFFFF80"/>
+    <w:multiLevelType w:val="singleLevel"/>
+    <w:tmpl w:val="3BDE45C8"/>
+    <w:lvl w:ilvl="0">
+      <w:start w:val="1"/>
+      <w:numFmt w:val="bullet"/>
+      <w:lvlText w:val=""/>
+      <w:lvlJc w:val="left"/>
+      <w:pPr>
+        <w:tabs>
+          <w:tab w:val="num" w:pos="1492"/>
+        </w:tabs>
+        <w:ind w:left="1492" w:hanging="360"/>
+      </w:pPr>
+      <w:rPr>
+        <w:rFonts w:ascii="Symbol" w:hAnsi="Symbol" w:hint="default"/>
+      </w:rPr>
+    </w:lvl>
+  </w:abstractNum>
+  <w:abstractNum w:abstractNumId="6">
+    <w:nsid w:val="FFFFFF81"/>
+    <w:multiLevelType w:val="singleLevel"/>
+    <w:tmpl w:val="6F94D868"/>
+    <w:lvl w:ilvl="0">
+      <w:start w:val="1"/>
+      <w:numFmt w:val="bullet"/>
+      <w:lvlText w:val=""/>
+      <w:lvlJc w:val="left"/>
+      <w:pPr>
+        <w:tabs>
+          <w:tab w:val="num" w:pos="1209"/>
+        </w:tabs>
+        <w:ind w:left="1209" w:hanging="360"/>
+      </w:pPr>
+      <w:rPr>
+        <w:rFonts w:ascii="Symbol" w:hAnsi="Symbol" w:hint="default"/>
+      </w:rPr>
+    </w:lvl>
+  </w:abstractNum>
+  <w:abstractNum w:abstractNumId="7">
+    <w:nsid w:val="FFFFFF82"/>
+    <w:multiLevelType w:val="singleLevel"/>
+    <w:tmpl w:val="A6EA0CF4"/>
+    <w:lvl w:ilvl="0">
+      <w:start w:val="1"/>
+      <w:numFmt w:val="bullet"/>
+      <w:lvlText w:val=""/>
+      <w:lvlJc w:val="left"/>
+      <w:pPr>
+        <w:tabs>
+          <w:tab w:val="num" w:pos="926"/>
+        </w:tabs>
+        <w:ind w:left="926" w:hanging="360"/>
+      </w:pPr>
+      <w:rPr>
+        <w:rFonts w:ascii="Symbol" w:hAnsi="Symbol" w:hint="default"/>
+      </w:rPr>
+    </w:lvl>
+  </w:abstractNum>
+  <w:abstractNum w:abstractNumId="8">
+    <w:nsid w:val="FFFFFF83"/>
+    <w:multiLevelType w:val="singleLevel"/>
+    <w:tmpl w:val="32207856"/>
+    <w:lvl w:ilvl="0">
+      <w:start w:val="1"/>
+      <w:numFmt w:val="bullet"/>
+      <w:lvlText w:val=""/>
+      <w:lvlJc w:val="left"/>
+      <w:pPr>
+        <w:tabs>
+          <w:tab w:val="num" w:pos="643"/>
+        </w:tabs>
+        <w:ind w:left="643" w:hanging="360"/>
+      </w:pPr>
+      <w:rPr>
+        <w:rFonts w:ascii="Symbol" w:hAnsi="Symbol" w:hint="default"/>
+      </w:rPr>
+    </w:lvl>
+  </w:abstractNum>
+  <w:abstractNum w:abstractNumId="9">
+    <w:nsid w:val="FFFFFF88"/>
+    <w:multiLevelType w:val="singleLevel"/>
+    <w:tmpl w:val="AA701BB4"/>
+    <w:lvl w:ilvl="0">
+      <w:start w:val="1"/>
+      <w:numFmt w:val="decimal"/>
+      <w:lvlText w:val="%1."/>
+      <w:lvlJc w:val="left"/>
+      <w:pPr>
+        <w:tabs>
+          <w:tab w:val="num" w:pos="360"/>
+        </w:tabs>
+        <w:ind w:left="360" w:hanging="360"/>
+      </w:pPr>
+    </w:lvl>
+  </w:abstractNum>
+  <w:abstractNum w:abstractNumId="10">
+    <w:nsid w:val="FFFFFF89"/>
+    <w:multiLevelType w:val="singleLevel"/>
+    <w:tmpl w:val="D9F8C242"/>
+    <w:lvl w:ilvl="0">
+      <w:start w:val="1"/>
+      <w:numFmt w:val="bullet"/>
+      <w:lvlText w:val=""/>
+      <w:lvlJc w:val="left"/>
+      <w:pPr>
+        <w:tabs>
+          <w:tab w:val="num" w:pos="360"/>
+        </w:tabs>
+        <w:ind w:left="360" w:hanging="360"/>
+      </w:pPr>
+      <w:rPr>
+        <w:rFonts w:ascii="Symbol" w:hAnsi="Symbol" w:hint="default"/>
+      </w:rPr>
+    </w:lvl>
+  </w:abstractNum>
+  <w:abstractNum w:abstractNumId="11">
+    <w:nsid w:val="02BE6E5B"/>
+    <w:multiLevelType w:val="multilevel"/>
+    <w:tmpl w:val="EEE446C8"/>
+    <w:lvl w:ilvl="0">
+      <w:start w:val="3"/>
+      <w:numFmt w:val="decimal"/>
+      <w:lvlText w:val="%1"/>
+      <w:lvlJc w:val="left"/>
+      <w:pPr>
+        <w:ind w:left="360" w:hanging="360"/>
+      </w:pPr>
+      <w:rPr>
+        <w:rFonts w:hint="default"/>
+      </w:rPr>
+    </w:lvl>
+    <w:lvl w:ilvl="1">
+      <w:start w:val="2"/>
+      <w:numFmt w:val="decimal"/>
+      <w:lvlText w:val="%1.%2"/>
+      <w:lvlJc w:val="left"/>
+      <w:pPr>
+        <w:ind w:left="1080" w:hanging="360"/>
+      </w:pPr>
+      <w:rPr>
+        <w:rFonts w:hint="default"/>
+      </w:rPr>
+    </w:lvl>
+    <w:lvl w:ilvl="2">
+      <w:start w:val="1"/>
+      <w:numFmt w:val="decimal"/>
+      <w:lvlText w:val="%1.%2.%3"/>
+      <w:lvlJc w:val="left"/>
+      <w:pPr>
+        <w:ind w:left="2160" w:hanging="720"/>
+      </w:pPr>
+      <w:rPr>
+        <w:rFonts w:hint="default"/>
+      </w:rPr>
+    </w:lvl>
+    <w:lvl w:ilvl="3">
+      <w:start w:val="1"/>
+      <w:numFmt w:val="decimal"/>
+      <w:lvlText w:val="%1.%2.%3.%4"/>
+      <w:lvlJc w:val="left"/>
+      <w:pPr>
+        <w:ind w:left="2880" w:hanging="720"/>
+      </w:pPr>
+      <w:rPr>
+        <w:rFonts w:hint="default"/>
+      </w:rPr>
+    </w:lvl>
+    <w:lvl w:ilvl="4">
+      <w:start w:val="1"/>
+      <w:numFmt w:val="decimal"/>
+      <w:lvlText w:val="%1.%2.%3.%4.%5"/>
+      <w:lvlJc w:val="left"/>
+      <w:pPr>
+        <w:ind w:left="3960" w:hanging="1080"/>
+      </w:pPr>
+      <w:rPr>
+        <w:rFonts w:hint="default"/>
+      </w:rPr>
+    </w:lvl>
+    <w:lvl w:ilvl="5">
+      <w:start w:val="1"/>
+      <w:numFmt w:val="decimal"/>
+      <w:lvlText w:val="%1.%2.%3.%4.%5.%6"/>
+      <w:lvlJc w:val="left"/>
+      <w:pPr>
+        <w:ind w:left="4680" w:hanging="1080"/>
+      </w:pPr>
+      <w:rPr>
+        <w:rFonts w:hint="default"/>
+      </w:rPr>
+    </w:lvl>
+    <w:lvl w:ilvl="6">
+      <w:start w:val="1"/>
+      <w:numFmt w:val="decimal"/>
+      <w:lvlText w:val="%1.%2.%3.%4.%5.%6.%7"/>
+      <w:lvlJc w:val="left"/>
+      <w:pPr>
+        <w:ind w:left="5760" w:hanging="1440"/>
+      </w:pPr>
+      <w:rPr>
+        <w:rFonts w:hint="default"/>
+      </w:rPr>
+    </w:lvl>
+    <w:lvl w:ilvl="7">
+      <w:start w:val="1"/>
+      <w:numFmt w:val="decimal"/>
+      <w:lvlText w:val="%1.%2.%3.%4.%5.%6.%7.%8"/>
+      <w:lvlJc w:val="left"/>
+      <w:pPr>
+        <w:ind w:left="6480" w:hanging="1440"/>
+      </w:pPr>
+      <w:rPr>
+        <w:rFonts w:hint="default"/>
+      </w:rPr>
+    </w:lvl>
+    <w:lvl w:ilvl="8">
+      <w:start w:val="1"/>
+      <w:numFmt w:val="decimal"/>
+      <w:lvlText w:val="%1.%2.%3.%4.%5.%6.%7.%8.%9"/>
+      <w:lvlJc w:val="left"/>
+      <w:pPr>
+        <w:ind w:left="7200" w:hanging="1440"/>
+      </w:pPr>
+      <w:rPr>
+        <w:rFonts w:hint="default"/>
+      </w:rPr>
+    </w:lvl>
+  </w:abstractNum>
+  <w:abstractNum w:abstractNumId="12">
+    <w:nsid w:val="156C7C00"/>
+    <w:multiLevelType w:val="hybridMultilevel"/>
+    <w:tmpl w:val="6AE0B606"/>
+    <w:lvl w:ilvl="0" w:tplc="5B10D5BE">
+      <w:start w:val="1"/>
+      <w:numFmt w:val="decimal"/>
+      <w:lvlText w:val="%1."/>
+      <w:lvlJc w:val="left"/>
+      <w:pPr>
+        <w:ind w:left="1440" w:hanging="360"/>
+      </w:pPr>
+      <w:rPr>
+        <w:rFonts w:hint="default"/>
+      </w:rPr>
+    </w:lvl>
+    <w:lvl w:ilvl="1" w:tplc="08090019" w:tentative="1">
+      <w:start w:val="1"/>
+      <w:numFmt w:val="lowerLetter"/>
+      <w:lvlText w:val="%2."/>
+      <w:lvlJc w:val="left"/>
+      <w:pPr>
+        <w:ind w:left="2160" w:hanging="360"/>
+      </w:pPr>
+    </w:lvl>
+    <w:lvl w:ilvl="2" w:tplc="0809001B" w:tentative="1">
+      <w:start w:val="1"/>
+      <w:numFmt w:val="lowerRoman"/>
+      <w:lvlText w:val="%3."/>
+      <w:lvlJc w:val="right"/>
+      <w:pPr>
+        <w:ind w:left="2880" w:hanging="180"/>
+      </w:pPr>
+    </w:lvl>
+    <w:lvl w:ilvl="3" w:tplc="0809000F" w:tentative="1">
+      <w:start w:val="1"/>
+      <w:numFmt w:val="decimal"/>
+      <w:lvlText w:val="%4."/>
+      <w:lvlJc w:val="left"/>
+      <w:pPr>
+        <w:ind w:left="3600" w:hanging="360"/>
+      </w:pPr>
+    </w:lvl>
+    <w:lvl w:ilvl="4" w:tplc="08090019" w:tentative="1">
+      <w:start w:val="1"/>
+      <w:numFmt w:val="lowerLetter"/>
+      <w:lvlText w:val="%5."/>
+      <w:lvlJc w:val="left"/>
+      <w:pPr>
+        <w:ind w:left="4320" w:hanging="360"/>
+      </w:pPr>
+    </w:lvl>
+    <w:lvl w:ilvl="5" w:tplc="0809001B" w:tentative="1">
+      <w:start w:val="1"/>
+      <w:numFmt w:val="lowerRoman"/>
+      <w:lvlText w:val="%6."/>
+      <w:lvlJc w:val="right"/>
+      <w:pPr>
+        <w:ind w:left="5040" w:hanging="180"/>
+      </w:pPr>
+    </w:lvl>
+    <w:lvl w:ilvl="6" w:tplc="0809000F" w:tentative="1">
+      <w:start w:val="1"/>
+      <w:numFmt w:val="decimal"/>
+      <w:lvlText w:val="%7."/>
+      <w:lvlJc w:val="left"/>
+      <w:pPr>
+        <w:ind w:left="5760" w:hanging="360"/>
+      </w:pPr>
+    </w:lvl>
+    <w:lvl w:ilvl="7" w:tplc="08090019" w:tentative="1">
+      <w:start w:val="1"/>
+      <w:numFmt w:val="lowerLetter"/>
+      <w:lvlText w:val="%8."/>
+      <w:lvlJc w:val="left"/>
+      <w:pPr>
+        <w:ind w:left="6480" w:hanging="360"/>
+      </w:pPr>
+    </w:lvl>
+    <w:lvl w:ilvl="8" w:tplc="0809001B" w:tentative="1">
+      <w:start w:val="1"/>
+      <w:numFmt w:val="lowerRoman"/>
+      <w:lvlText w:val="%9."/>
+      <w:lvlJc w:val="right"/>
+      <w:pPr>
+        <w:ind w:left="7200" w:hanging="180"/>
+      </w:pPr>
+    </w:lvl>
+  </w:abstractNum>
+  <w:abstractNum w:abstractNumId="13">
+    <w:nsid w:val="20E064AF"/>
+    <w:multiLevelType w:val="hybridMultilevel"/>
+    <w:tmpl w:val="918C3328"/>
+    <w:lvl w:ilvl="0" w:tplc="B336A86C">
+      <w:start w:val="1"/>
+      <w:numFmt w:val="decimal"/>
+      <w:lvlText w:val="%1."/>
+      <w:lvlJc w:val="left"/>
+      <w:pPr>
+        <w:ind w:left="1440" w:hanging="360"/>
+      </w:pPr>
+      <w:rPr>
+        <w:rFonts w:hint="default"/>
+        <w:sz w:val="22"/>
+      </w:rPr>
+    </w:lvl>
+    <w:lvl w:ilvl="1" w:tplc="08090019" w:tentative="1">
+      <w:start w:val="1"/>
+      <w:numFmt w:val="lowerLetter"/>
+      <w:lvlText w:val="%2."/>
+      <w:lvlJc w:val="left"/>
+      <w:pPr>
+        <w:ind w:left="2160" w:hanging="360"/>
+      </w:pPr>
+    </w:lvl>
+    <w:lvl w:ilvl="2" w:tplc="0809001B" w:tentative="1">
+      <w:start w:val="1"/>
+      <w:numFmt w:val="lowerRoman"/>
+      <w:lvlText w:val="%3."/>
+      <w:lvlJc w:val="right"/>
+      <w:pPr>
+        <w:ind w:left="2880" w:hanging="180"/>
+      </w:pPr>
+    </w:lvl>
+    <w:lvl w:ilvl="3" w:tplc="0809000F" w:tentative="1">
+      <w:start w:val="1"/>
+      <w:numFmt w:val="decimal"/>
+      <w:lvlText w:val="%4."/>
+      <w:lvlJc w:val="left"/>
+      <w:pPr>
+        <w:ind w:left="3600" w:hanging="360"/>
+      </w:pPr>
+    </w:lvl>
+    <w:lvl w:ilvl="4" w:tplc="08090019" w:tentative="1">
+      <w:start w:val="1"/>
+      <w:numFmt w:val="lowerLetter"/>
+      <w:lvlText w:val="%5."/>
+      <w:lvlJc w:val="left"/>
+      <w:pPr>
+        <w:ind w:left="4320" w:hanging="360"/>
+      </w:pPr>
+    </w:lvl>
+    <w:lvl w:ilvl="5" w:tplc="0809001B" w:tentative="1">
+      <w:start w:val="1"/>
+      <w:numFmt w:val="lowerRoman"/>
+      <w:lvlText w:val="%6."/>
+      <w:lvlJc w:val="right"/>
+      <w:pPr>
+        <w:ind w:left="5040" w:hanging="180"/>
+      </w:pPr>
+    </w:lvl>
+    <w:lvl w:ilvl="6" w:tplc="0809000F" w:tentative="1">
+      <w:start w:val="1"/>
+      <w:numFmt w:val="decimal"/>
+      <w:lvlText w:val="%7."/>
+      <w:lvlJc w:val="left"/>
+      <w:pPr>
+        <w:ind w:left="5760" w:hanging="360"/>
+      </w:pPr>
+    </w:lvl>
+    <w:lvl w:ilvl="7" w:tplc="08090019" w:tentative="1">
+      <w:start w:val="1"/>
+      <w:numFmt w:val="lowerLetter"/>
+      <w:lvlText w:val="%8."/>
+      <w:lvlJc w:val="left"/>
+      <w:pPr>
+        <w:ind w:left="6480" w:hanging="360"/>
+      </w:pPr>
+    </w:lvl>
+    <w:lvl w:ilvl="8" w:tplc="0809001B" w:tentative="1">
+      <w:start w:val="1"/>
+      <w:numFmt w:val="lowerRoman"/>
+      <w:lvlText w:val="%9."/>
+      <w:lvlJc w:val="right"/>
+      <w:pPr>
+        <w:ind w:left="7200" w:hanging="180"/>
+      </w:pPr>
+    </w:lvl>
+  </w:abstractNum>
+  <w:abstractNum w:abstractNumId="14">
     <w:nsid w:val="259C0699"/>
     <w:multiLevelType w:val="hybridMultilevel"/>
     <w:tmpl w:val="74B6FC74"/>
@@ -3316,7 +4726,7 @@
       </w:pPr>
     </w:lvl>
   </w:abstractNum>
-  <w:abstractNum w:abstractNumId="1">
+  <w:abstractNum w:abstractNumId="15">
     <w:nsid w:val="2AC51191"/>
     <w:multiLevelType w:val="multilevel"/>
     <w:tmpl w:val="11321022"/>
@@ -3429,7 +4839,7 @@
       </w:rPr>
     </w:lvl>
   </w:abstractNum>
-  <w:abstractNum w:abstractNumId="2">
+  <w:abstractNum w:abstractNumId="16">
     <w:nsid w:val="36105366"/>
     <w:multiLevelType w:val="multilevel"/>
     <w:tmpl w:val="51F4758E"/>
@@ -3542,7 +4952,7 @@
       </w:rPr>
     </w:lvl>
   </w:abstractNum>
-  <w:abstractNum w:abstractNumId="3">
+  <w:abstractNum w:abstractNumId="17">
     <w:nsid w:val="39FD68B2"/>
     <w:multiLevelType w:val="hybridMultilevel"/>
     <w:tmpl w:val="75EEA374"/>
@@ -3628,7 +5038,7 @@
       </w:pPr>
     </w:lvl>
   </w:abstractNum>
-  <w:abstractNum w:abstractNumId="4">
+  <w:abstractNum w:abstractNumId="18">
     <w:nsid w:val="3E434552"/>
     <w:multiLevelType w:val="hybridMultilevel"/>
     <w:tmpl w:val="B4DA8C12"/>
@@ -3717,7 +5127,7 @@
       </w:pPr>
     </w:lvl>
   </w:abstractNum>
-  <w:abstractNum w:abstractNumId="5">
+  <w:abstractNum w:abstractNumId="19">
     <w:nsid w:val="41940EBD"/>
     <w:multiLevelType w:val="multilevel"/>
     <w:tmpl w:val="4B9AE358"/>
@@ -3830,7 +5240,97 @@
       </w:rPr>
     </w:lvl>
   </w:abstractNum>
-  <w:abstractNum w:abstractNumId="6">
+  <w:abstractNum w:abstractNumId="20">
+    <w:nsid w:val="44DB5B1E"/>
+    <w:multiLevelType w:val="hybridMultilevel"/>
+    <w:tmpl w:val="BDBC6A8E"/>
+    <w:lvl w:ilvl="0" w:tplc="B336A86C">
+      <w:start w:val="1"/>
+      <w:numFmt w:val="decimal"/>
+      <w:lvlText w:val="%1."/>
+      <w:lvlJc w:val="left"/>
+      <w:pPr>
+        <w:ind w:left="720" w:hanging="360"/>
+      </w:pPr>
+      <w:rPr>
+        <w:rFonts w:hint="default"/>
+        <w:sz w:val="22"/>
+      </w:rPr>
+    </w:lvl>
+    <w:lvl w:ilvl="1" w:tplc="08090019" w:tentative="1">
+      <w:start w:val="1"/>
+      <w:numFmt w:val="lowerLetter"/>
+      <w:lvlText w:val="%2."/>
+      <w:lvlJc w:val="left"/>
+      <w:pPr>
+        <w:ind w:left="1440" w:hanging="360"/>
+      </w:pPr>
+    </w:lvl>
+    <w:lvl w:ilvl="2" w:tplc="0809001B" w:tentative="1">
+      <w:start w:val="1"/>
+      <w:numFmt w:val="lowerRoman"/>
+      <w:lvlText w:val="%3."/>
+      <w:lvlJc w:val="right"/>
+      <w:pPr>
+        <w:ind w:left="2160" w:hanging="180"/>
+      </w:pPr>
+    </w:lvl>
+    <w:lvl w:ilvl="3" w:tplc="0809000F" w:tentative="1">
+      <w:start w:val="1"/>
+      <w:numFmt w:val="decimal"/>
+      <w:lvlText w:val="%4."/>
+      <w:lvlJc w:val="left"/>
+      <w:pPr>
+        <w:ind w:left="2880" w:hanging="360"/>
+      </w:pPr>
+    </w:lvl>
+    <w:lvl w:ilvl="4" w:tplc="08090019" w:tentative="1">
+      <w:start w:val="1"/>
+      <w:numFmt w:val="lowerLetter"/>
+      <w:lvlText w:val="%5."/>
+      <w:lvlJc w:val="left"/>
+      <w:pPr>
+        <w:ind w:left="3600" w:hanging="360"/>
+      </w:pPr>
+    </w:lvl>
+    <w:lvl w:ilvl="5" w:tplc="0809001B" w:tentative="1">
+      <w:start w:val="1"/>
+      <w:numFmt w:val="lowerRoman"/>
+      <w:lvlText w:val="%6."/>
+      <w:lvlJc w:val="right"/>
+      <w:pPr>
+        <w:ind w:left="4320" w:hanging="180"/>
+      </w:pPr>
+    </w:lvl>
+    <w:lvl w:ilvl="6" w:tplc="0809000F" w:tentative="1">
+      <w:start w:val="1"/>
+      <w:numFmt w:val="decimal"/>
+      <w:lvlText w:val="%7."/>
+      <w:lvlJc w:val="left"/>
+      <w:pPr>
+        <w:ind w:left="5040" w:hanging="360"/>
+      </w:pPr>
+    </w:lvl>
+    <w:lvl w:ilvl="7" w:tplc="08090019" w:tentative="1">
+      <w:start w:val="1"/>
+      <w:numFmt w:val="lowerLetter"/>
+      <w:lvlText w:val="%8."/>
+      <w:lvlJc w:val="left"/>
+      <w:pPr>
+        <w:ind w:left="5760" w:hanging="360"/>
+      </w:pPr>
+    </w:lvl>
+    <w:lvl w:ilvl="8" w:tplc="0809001B" w:tentative="1">
+      <w:start w:val="1"/>
+      <w:numFmt w:val="lowerRoman"/>
+      <w:lvlText w:val="%9."/>
+      <w:lvlJc w:val="right"/>
+      <w:pPr>
+        <w:ind w:left="6480" w:hanging="180"/>
+      </w:pPr>
+    </w:lvl>
+  </w:abstractNum>
+  <w:abstractNum w:abstractNumId="21">
     <w:nsid w:val="4C116E42"/>
     <w:multiLevelType w:val="multilevel"/>
     <w:tmpl w:val="526A0532"/>
@@ -3943,7 +5443,7 @@
       </w:rPr>
     </w:lvl>
   </w:abstractNum>
-  <w:abstractNum w:abstractNumId="7">
+  <w:abstractNum w:abstractNumId="22">
     <w:nsid w:val="5B3E2426"/>
     <w:multiLevelType w:val="multilevel"/>
     <w:tmpl w:val="151C5348"/>
@@ -4056,7 +5556,186 @@
       </w:rPr>
     </w:lvl>
   </w:abstractNum>
-  <w:abstractNum w:abstractNumId="8">
+  <w:abstractNum w:abstractNumId="23">
+    <w:nsid w:val="61D21377"/>
+    <w:multiLevelType w:val="hybridMultilevel"/>
+    <w:tmpl w:val="AF7A5626"/>
+    <w:lvl w:ilvl="0" w:tplc="C980BC5C">
+      <w:start w:val="1"/>
+      <w:numFmt w:val="decimal"/>
+      <w:lvlText w:val="%1."/>
+      <w:lvlJc w:val="left"/>
+      <w:pPr>
+        <w:ind w:left="1080" w:hanging="360"/>
+      </w:pPr>
+      <w:rPr>
+        <w:rFonts w:hint="default"/>
+      </w:rPr>
+    </w:lvl>
+    <w:lvl w:ilvl="1" w:tplc="08090019" w:tentative="1">
+      <w:start w:val="1"/>
+      <w:numFmt w:val="lowerLetter"/>
+      <w:lvlText w:val="%2."/>
+      <w:lvlJc w:val="left"/>
+      <w:pPr>
+        <w:ind w:left="1800" w:hanging="360"/>
+      </w:pPr>
+    </w:lvl>
+    <w:lvl w:ilvl="2" w:tplc="0809001B" w:tentative="1">
+      <w:start w:val="1"/>
+      <w:numFmt w:val="lowerRoman"/>
+      <w:lvlText w:val="%3."/>
+      <w:lvlJc w:val="right"/>
+      <w:pPr>
+        <w:ind w:left="2520" w:hanging="180"/>
+      </w:pPr>
+    </w:lvl>
+    <w:lvl w:ilvl="3" w:tplc="0809000F" w:tentative="1">
+      <w:start w:val="1"/>
+      <w:numFmt w:val="decimal"/>
+      <w:lvlText w:val="%4."/>
+      <w:lvlJc w:val="left"/>
+      <w:pPr>
+        <w:ind w:left="3240" w:hanging="360"/>
+      </w:pPr>
+    </w:lvl>
+    <w:lvl w:ilvl="4" w:tplc="08090019" w:tentative="1">
+      <w:start w:val="1"/>
+      <w:numFmt w:val="lowerLetter"/>
+      <w:lvlText w:val="%5."/>
+      <w:lvlJc w:val="left"/>
+      <w:pPr>
+        <w:ind w:left="3960" w:hanging="360"/>
+      </w:pPr>
+    </w:lvl>
+    <w:lvl w:ilvl="5" w:tplc="0809001B" w:tentative="1">
+      <w:start w:val="1"/>
+      <w:numFmt w:val="lowerRoman"/>
+      <w:lvlText w:val="%6."/>
+      <w:lvlJc w:val="right"/>
+      <w:pPr>
+        <w:ind w:left="4680" w:hanging="180"/>
+      </w:pPr>
+    </w:lvl>
+    <w:lvl w:ilvl="6" w:tplc="0809000F" w:tentative="1">
+      <w:start w:val="1"/>
+      <w:numFmt w:val="decimal"/>
+      <w:lvlText w:val="%7."/>
+      <w:lvlJc w:val="left"/>
+      <w:pPr>
+        <w:ind w:left="5400" w:hanging="360"/>
+      </w:pPr>
+    </w:lvl>
+    <w:lvl w:ilvl="7" w:tplc="08090019" w:tentative="1">
+      <w:start w:val="1"/>
+      <w:numFmt w:val="lowerLetter"/>
+      <w:lvlText w:val="%8."/>
+      <w:lvlJc w:val="left"/>
+      <w:pPr>
+        <w:ind w:left="6120" w:hanging="360"/>
+      </w:pPr>
+    </w:lvl>
+    <w:lvl w:ilvl="8" w:tplc="0809001B" w:tentative="1">
+      <w:start w:val="1"/>
+      <w:numFmt w:val="lowerRoman"/>
+      <w:lvlText w:val="%9."/>
+      <w:lvlJc w:val="right"/>
+      <w:pPr>
+        <w:ind w:left="6840" w:hanging="180"/>
+      </w:pPr>
+    </w:lvl>
+  </w:abstractNum>
+  <w:abstractNum w:abstractNumId="24">
+    <w:nsid w:val="67975981"/>
+    <w:multiLevelType w:val="hybridMultilevel"/>
+    <w:tmpl w:val="E1BEEDFC"/>
+    <w:lvl w:ilvl="0" w:tplc="B336A86C">
+      <w:start w:val="1"/>
+      <w:numFmt w:val="decimal"/>
+      <w:lvlText w:val="%1."/>
+      <w:lvlJc w:val="left"/>
+      <w:pPr>
+        <w:ind w:left="1800" w:hanging="360"/>
+      </w:pPr>
+      <w:rPr>
+        <w:rFonts w:hint="default"/>
+        <w:sz w:val="22"/>
+      </w:rPr>
+    </w:lvl>
+    <w:lvl w:ilvl="1" w:tplc="08090019" w:tentative="1">
+      <w:start w:val="1"/>
+      <w:numFmt w:val="lowerLetter"/>
+      <w:lvlText w:val="%2."/>
+      <w:lvlJc w:val="left"/>
+      <w:pPr>
+        <w:ind w:left="2520" w:hanging="360"/>
+      </w:pPr>
+    </w:lvl>
+    <w:lvl w:ilvl="2" w:tplc="0809001B" w:tentative="1">
+      <w:start w:val="1"/>
+      <w:numFmt w:val="lowerRoman"/>
+      <w:lvlText w:val="%3."/>
+      <w:lvlJc w:val="right"/>
+      <w:pPr>
+        <w:ind w:left="3240" w:hanging="180"/>
+      </w:pPr>
+    </w:lvl>
+    <w:lvl w:ilvl="3" w:tplc="0809000F" w:tentative="1">
+      <w:start w:val="1"/>
+      <w:numFmt w:val="decimal"/>
+      <w:lvlText w:val="%4."/>
+      <w:lvlJc w:val="left"/>
+      <w:pPr>
+        <w:ind w:left="3960" w:hanging="360"/>
+      </w:pPr>
+    </w:lvl>
+    <w:lvl w:ilvl="4" w:tplc="08090019" w:tentative="1">
+      <w:start w:val="1"/>
+      <w:numFmt w:val="lowerLetter"/>
+      <w:lvlText w:val="%5."/>
+      <w:lvlJc w:val="left"/>
+      <w:pPr>
+        <w:ind w:left="4680" w:hanging="360"/>
+      </w:pPr>
+    </w:lvl>
+    <w:lvl w:ilvl="5" w:tplc="0809001B" w:tentative="1">
+      <w:start w:val="1"/>
+      <w:numFmt w:val="lowerRoman"/>
+      <w:lvlText w:val="%6."/>
+      <w:lvlJc w:val="right"/>
+      <w:pPr>
+        <w:ind w:left="5400" w:hanging="180"/>
+      </w:pPr>
+    </w:lvl>
+    <w:lvl w:ilvl="6" w:tplc="0809000F" w:tentative="1">
+      <w:start w:val="1"/>
+      <w:numFmt w:val="decimal"/>
+      <w:lvlText w:val="%7."/>
+      <w:lvlJc w:val="left"/>
+      <w:pPr>
+        <w:ind w:left="6120" w:hanging="360"/>
+      </w:pPr>
+    </w:lvl>
+    <w:lvl w:ilvl="7" w:tplc="08090019" w:tentative="1">
+      <w:start w:val="1"/>
+      <w:numFmt w:val="lowerLetter"/>
+      <w:lvlText w:val="%8."/>
+      <w:lvlJc w:val="left"/>
+      <w:pPr>
+        <w:ind w:left="6840" w:hanging="360"/>
+      </w:pPr>
+    </w:lvl>
+    <w:lvl w:ilvl="8" w:tplc="0809001B" w:tentative="1">
+      <w:start w:val="1"/>
+      <w:numFmt w:val="lowerRoman"/>
+      <w:lvlText w:val="%9."/>
+      <w:lvlJc w:val="right"/>
+      <w:pPr>
+        <w:ind w:left="7560" w:hanging="180"/>
+      </w:pPr>
+    </w:lvl>
+  </w:abstractNum>
+  <w:abstractNum w:abstractNumId="25">
     <w:nsid w:val="76847B9B"/>
     <w:multiLevelType w:val="hybridMultilevel"/>
     <w:tmpl w:val="708E98BE"/>
@@ -4170,31 +5849,82 @@
     </w:lvl>
   </w:abstractNum>
   <w:num w:numId="1">
+    <w:abstractNumId w:val="22"/>
+  </w:num>
+  <w:num w:numId="2">
+    <w:abstractNumId w:val="19"/>
+  </w:num>
+  <w:num w:numId="3">
+    <w:abstractNumId w:val="15"/>
+  </w:num>
+  <w:num w:numId="4">
+    <w:abstractNumId w:val="16"/>
+  </w:num>
+  <w:num w:numId="5">
+    <w:abstractNumId w:val="25"/>
+  </w:num>
+  <w:num w:numId="6">
+    <w:abstractNumId w:val="18"/>
+  </w:num>
+  <w:num w:numId="7">
+    <w:abstractNumId w:val="21"/>
+  </w:num>
+  <w:num w:numId="8">
+    <w:abstractNumId w:val="14"/>
+  </w:num>
+  <w:num w:numId="9">
+    <w:abstractNumId w:val="17"/>
+  </w:num>
+  <w:num w:numId="10">
+    <w:abstractNumId w:val="0"/>
+  </w:num>
+  <w:num w:numId="11">
+    <w:abstractNumId w:val="1"/>
+  </w:num>
+  <w:num w:numId="12">
+    <w:abstractNumId w:val="2"/>
+  </w:num>
+  <w:num w:numId="13">
+    <w:abstractNumId w:val="3"/>
+  </w:num>
+  <w:num w:numId="14">
+    <w:abstractNumId w:val="4"/>
+  </w:num>
+  <w:num w:numId="15">
+    <w:abstractNumId w:val="9"/>
+  </w:num>
+  <w:num w:numId="16">
+    <w:abstractNumId w:val="5"/>
+  </w:num>
+  <w:num w:numId="17">
+    <w:abstractNumId w:val="6"/>
+  </w:num>
+  <w:num w:numId="18">
     <w:abstractNumId w:val="7"/>
   </w:num>
-  <w:num w:numId="2">
-    <w:abstractNumId w:val="5"/>
-  </w:num>
-  <w:num w:numId="3">
-    <w:abstractNumId w:val="1"/>
-  </w:num>
-  <w:num w:numId="4">
-    <w:abstractNumId w:val="2"/>
-  </w:num>
-  <w:num w:numId="5">
+  <w:num w:numId="19">
     <w:abstractNumId w:val="8"/>
   </w:num>
-  <w:num w:numId="6">
-    <w:abstractNumId w:val="4"/>
+  <w:num w:numId="20">
+    <w:abstractNumId w:val="10"/>
   </w:num>
-  <w:num w:numId="7">
-    <w:abstractNumId w:val="6"/>
+  <w:num w:numId="21">
+    <w:abstractNumId w:val="20"/>
   </w:num>
-  <w:num w:numId="8">
-    <w:abstractNumId w:val="0"/>
+  <w:num w:numId="22">
+    <w:abstractNumId w:val="13"/>
   </w:num>
-  <w:num w:numId="9">
-    <w:abstractNumId w:val="3"/>
+  <w:num w:numId="23">
+    <w:abstractNumId w:val="24"/>
+  </w:num>
+  <w:num w:numId="24">
+    <w:abstractNumId w:val="11"/>
+  </w:num>
+  <w:num w:numId="25">
+    <w:abstractNumId w:val="23"/>
+  </w:num>
+  <w:num w:numId="26">
+    <w:abstractNumId w:val="12"/>
   </w:num>
 </w:numbering>
 </file>
@@ -5302,7 +7032,7 @@
 </file>
 
 <file path=customXml/itemProps1.xml><?xml version="1.0" encoding="utf-8"?>
-<ds:datastoreItem xmlns:ds="http://schemas.openxmlformats.org/officeDocument/2006/customXml" ds:itemID="{DFDA7AF5-ED5F-724B-B360-76F64C5398D5}">
+<ds:datastoreItem xmlns:ds="http://schemas.openxmlformats.org/officeDocument/2006/customXml" ds:itemID="{B7481EB0-6A70-394E-841C-417FA9F1F89F}">
   <ds:schemaRefs>
     <ds:schemaRef ds:uri="http://schemas.openxmlformats.org/officeDocument/2006/bibliography"/>
   </ds:schemaRefs>

</xml_diff>